<commit_message>
doc : create a pdf doc
</commit_message>
<xml_diff>
--- a/doc/full report.docx
+++ b/doc/full report.docx
@@ -6,7 +6,6 @@
     <w:p>
       <w:pPr>
         <w:pStyle w:val="Titre2"/>
-        <w:pBdr/>
         <w:shd w:val="clear" w:fill="auto"/>
         <w:spacing w:lineRule="auto" w:line="288" w:before="0" w:after="0"/>
         <w:rPr>
@@ -71,8 +70,7 @@
     </w:p>
     <w:p>
       <w:pPr>
-        <w:pStyle w:val="Normal1"/>
-        <w:pBdr/>
+        <w:pStyle w:val="LOnormal"/>
         <w:shd w:val="clear" w:fill="auto"/>
         <w:rPr/>
       </w:pPr>
@@ -120,7 +118,6 @@
     <w:p>
       <w:pPr>
         <w:pStyle w:val="Titreprincipal"/>
-        <w:pBdr/>
         <w:shd w:val="clear" w:fill="auto"/>
         <w:rPr/>
       </w:pPr>
@@ -132,7 +129,6 @@
     <w:p>
       <w:pPr>
         <w:pStyle w:val="Soustitre"/>
-        <w:pBdr/>
         <w:shd w:val="clear" w:fill="auto"/>
         <w:rPr/>
       </w:pPr>
@@ -143,8 +139,7 @@
     </w:p>
     <w:p>
       <w:pPr>
-        <w:pStyle w:val="Normal1"/>
-        <w:pBdr/>
+        <w:pStyle w:val="LOnormal"/>
         <w:shd w:val="clear" w:fill="auto"/>
         <w:spacing w:lineRule="auto" w:line="288" w:before="0" w:after="1440"/>
         <w:rPr/>
@@ -161,8 +156,7 @@
     </w:p>
     <w:p>
       <w:pPr>
-        <w:pStyle w:val="Normal1"/>
-        <w:pBdr/>
+        <w:pStyle w:val="LOnormal"/>
         <w:shd w:val="clear" w:fill="auto"/>
         <w:spacing w:lineRule="auto" w:line="240"/>
         <w:rPr/>
@@ -174,49 +168,12 @@
           <w:sz w:val="32"/>
           <w:szCs w:val="32"/>
         </w:rPr>
-        <w:t xml:space="preserve">Toumi </w:t>
-      </w:r>
-      <w:r>
-        <w:rPr>
-          <w:rFonts w:eastAsia="PT Sans Narrow" w:cs="PT Sans Narrow" w:ascii="PT Sans Narrow" w:hAnsi="PT Sans Narrow"/>
-          <w:color w:val="008575"/>
-          <w:sz w:val="32"/>
-          <w:szCs w:val="32"/>
-        </w:rPr>
-        <w:t>M</w:t>
-      </w:r>
-      <w:r>
-        <w:rPr>
-          <w:rFonts w:eastAsia="PT Sans Narrow" w:cs="PT Sans Narrow" w:ascii="PT Sans Narrow" w:hAnsi="PT Sans Narrow"/>
-          <w:color w:val="008575"/>
-          <w:sz w:val="32"/>
-          <w:szCs w:val="32"/>
-        </w:rPr>
-        <w:t xml:space="preserve">ustapha </w:t>
-      </w:r>
-      <w:r>
-        <w:rPr>
-          <w:rFonts w:eastAsia="PT Sans Narrow" w:cs="PT Sans Narrow" w:ascii="PT Sans Narrow" w:hAnsi="PT Sans Narrow"/>
-          <w:color w:val="008575"/>
-          <w:sz w:val="32"/>
-          <w:szCs w:val="32"/>
-        </w:rPr>
-        <w:t>A</w:t>
-      </w:r>
-      <w:r>
-        <w:rPr>
-          <w:rFonts w:eastAsia="PT Sans Narrow" w:cs="PT Sans Narrow" w:ascii="PT Sans Narrow" w:hAnsi="PT Sans Narrow"/>
-          <w:color w:val="008575"/>
-          <w:sz w:val="32"/>
-          <w:szCs w:val="32"/>
-        </w:rPr>
-        <w:t>bderrahmane</w:t>
-      </w:r>
-    </w:p>
-    <w:p>
-      <w:pPr>
-        <w:pStyle w:val="Normal1"/>
-        <w:pBdr/>
+        <w:t>Toumi Mustapha Abderrahmane</w:t>
+      </w:r>
+    </w:p>
+    <w:p>
+      <w:pPr>
+        <w:pStyle w:val="LOnormal"/>
         <w:shd w:val="clear" w:fill="auto"/>
         <w:spacing w:lineRule="auto" w:line="240" w:before="0" w:after="0"/>
         <w:rPr/>
@@ -227,192 +184,122 @@
           <w:sz w:val="28"/>
           <w:szCs w:val="28"/>
         </w:rPr>
-        <w:t>F</w:t>
-      </w:r>
+        <w:t>Full stack web developer &amp; software engeneering student</w:t>
+      </w:r>
+    </w:p>
+    <w:p>
+      <w:pPr>
+        <w:pStyle w:val="LOnormal"/>
+        <w:shd w:val="clear" w:fill="auto"/>
+        <w:spacing w:lineRule="auto" w:line="240" w:before="0" w:after="0"/>
+        <w:rPr/>
+      </w:pPr>
       <w:r>
         <w:rPr>
           <w:rFonts w:eastAsia="PT Sans Narrow" w:cs="PT Sans Narrow" w:ascii="PT Sans Narrow" w:hAnsi="PT Sans Narrow"/>
           <w:sz w:val="28"/>
           <w:szCs w:val="28"/>
         </w:rPr>
-        <w:t xml:space="preserve">ull stack web developer </w:t>
-      </w:r>
+        <w:t>mohamed djanhlen B 73 number 02</w:t>
+      </w:r>
+    </w:p>
+    <w:p>
+      <w:pPr>
+        <w:pStyle w:val="LOnormal"/>
+        <w:shd w:val="clear" w:fill="auto"/>
+        <w:spacing w:lineRule="auto" w:line="240" w:before="0" w:after="0"/>
+        <w:rPr/>
+      </w:pPr>
       <w:r>
         <w:rPr>
           <w:rFonts w:eastAsia="PT Sans Narrow" w:cs="PT Sans Narrow" w:ascii="PT Sans Narrow" w:hAnsi="PT Sans Narrow"/>
           <w:sz w:val="28"/>
           <w:szCs w:val="28"/>
         </w:rPr>
-        <w:t>&amp;</w:t>
-      </w:r>
+        <w:t>Tiaret, 14000</w:t>
+      </w:r>
+    </w:p>
+    <w:p>
+      <w:pPr>
+        <w:pStyle w:val="LOnormal"/>
+        <w:shd w:val="clear" w:fill="auto"/>
+        <w:spacing w:lineRule="auto" w:line="240" w:before="0" w:after="0"/>
+        <w:rPr/>
+      </w:pPr>
       <w:r>
         <w:rPr>
           <w:rFonts w:eastAsia="PT Sans Narrow" w:cs="PT Sans Narrow" w:ascii="PT Sans Narrow" w:hAnsi="PT Sans Narrow"/>
+          <w:b/>
+          <w:bCs/>
+          <w:color w:val="695D46"/>
           <w:sz w:val="28"/>
           <w:szCs w:val="28"/>
         </w:rPr>
-        <w:t xml:space="preserve"> software engeneering student</w:t>
-      </w:r>
-    </w:p>
-    <w:p>
-      <w:pPr>
-        <w:pStyle w:val="Normal1"/>
-        <w:pBdr/>
-        <w:shd w:val="clear" w:fill="auto"/>
-        <w:spacing w:lineRule="auto" w:line="240" w:before="0" w:after="0"/>
-        <w:rPr/>
-      </w:pPr>
-      <w:r>
-        <w:rPr>
-          <w:rFonts w:eastAsia="PT Sans Narrow" w:cs="PT Sans Narrow" w:ascii="PT Sans Narrow" w:hAnsi="PT Sans Narrow"/>
+        <w:t xml:space="preserve">website : </w:t>
+      </w:r>
+      <w:hyperlink r:id="rId4">
+        <w:r>
+          <w:rPr>
+            <w:rStyle w:val="LienInternetvisit"/>
+            <w:rFonts w:eastAsia="PT Sans Narrow" w:cs="PT Sans Narrow" w:ascii="PT Sans Narrow" w:hAnsi="PT Sans Narrow"/>
+            <w:b/>
+            <w:bCs/>
+            <w:color w:val="695D46"/>
+            <w:sz w:val="28"/>
+            <w:szCs w:val="28"/>
+          </w:rPr>
+          <w:t>abderrahmane-mustapha.codes</w:t>
+        </w:r>
+      </w:hyperlink>
+    </w:p>
+    <w:p>
+      <w:pPr>
+        <w:pStyle w:val="Titre1"/>
+        <w:shd w:val="clear" w:fill="auto"/>
+        <w:rPr/>
+      </w:pPr>
+      <w:r>
+        <w:rPr/>
+        <w:t>Overview</w:t>
+        <w:br/>
+      </w:r>
+      <w:r>
+        <w:rPr>
+          <w:rFonts w:ascii="Open Sans" w:hAnsi="Open Sans"/>
+          <w:b w:val="false"/>
+          <w:i w:val="false"/>
+          <w:caps w:val="false"/>
+          <w:smallCaps w:val="false"/>
+          <w:color w:val="695D46"/>
+          <w:spacing w:val="0"/>
+          <w:sz w:val="22"/>
+          <w:szCs w:val="22"/>
+        </w:rPr>
+        <w:t>Our mini project entitled "Sharik" about   WEB  Programming   aims to put civic technology into practice at Ibn Khaldoun University in Tiaret. to bring out new ideas for practicing environmental protection relying on digital</w:t>
+      </w:r>
+      <w:r>
+        <w:rPr>
+          <w:rFonts w:ascii="Google Sans;arial;sans-serif" w:hAnsi="Google Sans;arial;sans-serif"/>
+          <w:b w:val="false"/>
+          <w:i w:val="false"/>
+          <w:caps w:val="false"/>
+          <w:smallCaps w:val="false"/>
+          <w:color w:val="695D46"/>
+          <w:spacing w:val="0"/>
           <w:sz w:val="28"/>
-          <w:szCs w:val="28"/>
-        </w:rPr>
-        <w:t>mohamed djanhlen B 73 number 02</w:t>
-      </w:r>
-    </w:p>
-    <w:p>
-      <w:pPr>
-        <w:pStyle w:val="Normal1"/>
-        <w:pBdr/>
-        <w:shd w:val="clear" w:fill="auto"/>
-        <w:spacing w:lineRule="auto" w:line="240" w:before="0" w:after="0"/>
-        <w:rPr/>
-      </w:pPr>
-      <w:r>
-        <w:rPr>
-          <w:rFonts w:eastAsia="PT Sans Narrow" w:cs="PT Sans Narrow" w:ascii="PT Sans Narrow" w:hAnsi="PT Sans Narrow"/>
-          <w:sz w:val="28"/>
-          <w:szCs w:val="28"/>
-        </w:rPr>
-        <w:t>Tiaret</w:t>
-      </w:r>
-      <w:r>
-        <w:rPr>
-          <w:rFonts w:eastAsia="PT Sans Narrow" w:cs="PT Sans Narrow" w:ascii="PT Sans Narrow" w:hAnsi="PT Sans Narrow"/>
-          <w:sz w:val="28"/>
-          <w:szCs w:val="28"/>
-        </w:rPr>
-        <w:t xml:space="preserve">, </w:t>
-      </w:r>
-      <w:r>
-        <w:rPr>
-          <w:rFonts w:eastAsia="PT Sans Narrow" w:cs="PT Sans Narrow" w:ascii="PT Sans Narrow" w:hAnsi="PT Sans Narrow"/>
-          <w:sz w:val="28"/>
-          <w:szCs w:val="28"/>
-        </w:rPr>
-        <w:t>14000</w:t>
+        </w:rPr>
+        <w:t>.</w:t>
+      </w:r>
+      <w:r>
+        <w:rPr>
+          <w:color w:val="695D46"/>
+        </w:rPr>
+        <w:t xml:space="preserve"> </w:t>
       </w:r>
     </w:p>
     <w:p>
       <w:pPr>
         <w:pStyle w:val="Titre1"/>
-        <w:pBdr/>
-        <w:shd w:val="clear" w:fill="auto"/>
-        <w:rPr/>
-      </w:pPr>
-      <w:r>
-        <w:rPr/>
-        <w:t>Overview</w:t>
-      </w:r>
-      <w:r>
-        <w:rPr/>
-        <w:br/>
-      </w:r>
-      <w:r>
-        <w:rPr>
-          <w:rFonts w:ascii="Open Sans" w:hAnsi="Open Sans"/>
-          <w:b w:val="false"/>
-          <w:i w:val="false"/>
-          <w:caps w:val="false"/>
-          <w:smallCaps w:val="false"/>
-          <w:color w:val="695D46"/>
-          <w:spacing w:val="0"/>
-          <w:sz w:val="22"/>
-          <w:szCs w:val="22"/>
-        </w:rPr>
-        <w:t xml:space="preserve">Our mini project entitled "Sharik" </w:t>
-      </w:r>
-      <w:r>
-        <w:rPr>
-          <w:rFonts w:ascii="Open Sans" w:hAnsi="Open Sans"/>
-          <w:b w:val="false"/>
-          <w:i w:val="false"/>
-          <w:caps w:val="false"/>
-          <w:smallCaps w:val="false"/>
-          <w:color w:val="695D46"/>
-          <w:spacing w:val="0"/>
-          <w:sz w:val="22"/>
-          <w:szCs w:val="22"/>
-        </w:rPr>
-        <w:t xml:space="preserve">about </w:t>
-      </w:r>
-      <w:r>
-        <w:rPr>
-          <w:rFonts w:ascii="Open Sans" w:hAnsi="Open Sans"/>
-          <w:b w:val="false"/>
-          <w:i w:val="false"/>
-          <w:caps w:val="false"/>
-          <w:smallCaps w:val="false"/>
-          <w:color w:val="695D46"/>
-          <w:spacing w:val="0"/>
-          <w:sz w:val="22"/>
-          <w:szCs w:val="22"/>
-        </w:rPr>
-        <w:t xml:space="preserve">  WEB  Programming   aims to put civic technology into practice at Ibn Khaldoun University in Tiaret. </w:t>
-      </w:r>
-      <w:r>
-        <w:rPr>
-          <w:rFonts w:ascii="Open Sans" w:hAnsi="Open Sans"/>
-          <w:b w:val="false"/>
-          <w:i w:val="false"/>
-          <w:caps w:val="false"/>
-          <w:smallCaps w:val="false"/>
-          <w:color w:val="695D46"/>
-          <w:spacing w:val="0"/>
-          <w:sz w:val="22"/>
-          <w:szCs w:val="22"/>
-        </w:rPr>
-        <w:t>to</w:t>
-      </w:r>
-      <w:r>
-        <w:rPr>
-          <w:rFonts w:ascii="Open Sans" w:hAnsi="Open Sans"/>
-          <w:b w:val="false"/>
-          <w:i w:val="false"/>
-          <w:caps w:val="false"/>
-          <w:smallCaps w:val="false"/>
-          <w:color w:val="695D46"/>
-          <w:spacing w:val="0"/>
-          <w:sz w:val="22"/>
-          <w:szCs w:val="22"/>
-        </w:rPr>
-        <w:t xml:space="preserve"> bring out new ideas for practicing environmental protection relying on digital</w:t>
-      </w:r>
-      <w:r>
-        <w:rPr>
-          <w:rFonts w:ascii="Google Sans;arial;sans-serif" w:hAnsi="Google Sans;arial;sans-serif"/>
-          <w:b w:val="false"/>
-          <w:i w:val="false"/>
-          <w:caps w:val="false"/>
-          <w:smallCaps w:val="false"/>
-          <w:color w:val="695D46"/>
-          <w:spacing w:val="0"/>
-          <w:sz w:val="28"/>
-        </w:rPr>
-        <w:t>.</w:t>
-      </w:r>
-      <w:r>
-        <w:rPr>
-          <w:color w:val="695D46"/>
-        </w:rPr>
-        <w:t xml:space="preserve"> </w:t>
-      </w:r>
-    </w:p>
-    <w:p>
-      <w:pPr>
-        <w:pStyle w:val="Titre1"/>
-        <w:pBdr/>
         <w:shd w:val="clear" w:fill="auto"/>
         <w:rPr/>
       </w:pPr>
@@ -420,21 +307,16 @@
       <w:bookmarkEnd w:id="1"/>
       <w:r>
         <w:rPr/>
-        <w:t xml:space="preserve">Goals </w:t>
-      </w:r>
-      <w:r>
-        <w:rPr/>
-        <w:t>&amp; Objectives</w:t>
-      </w:r>
-    </w:p>
-    <w:p>
-      <w:pPr>
-        <w:pStyle w:val="Normal1"/>
+        <w:t>Goals &amp; Objectives</w:t>
+      </w:r>
+    </w:p>
+    <w:p>
+      <w:pPr>
+        <w:pStyle w:val="LOnormal"/>
         <w:numPr>
           <w:ilvl w:val="0"/>
           <w:numId w:val="1"/>
         </w:numPr>
-        <w:pBdr/>
         <w:shd w:val="clear" w:fill="auto"/>
         <w:ind w:left="720" w:hanging="360"/>
         <w:rPr>
@@ -450,12 +332,11 @@
     </w:p>
     <w:p>
       <w:pPr>
-        <w:pStyle w:val="Normal1"/>
+        <w:pStyle w:val="LOnormal"/>
         <w:numPr>
           <w:ilvl w:val="0"/>
           <w:numId w:val="1"/>
         </w:numPr>
-        <w:pBdr/>
         <w:shd w:val="clear" w:fill="auto"/>
         <w:ind w:left="720" w:hanging="360"/>
         <w:rPr>
@@ -471,12 +352,11 @@
     </w:p>
     <w:p>
       <w:pPr>
-        <w:pStyle w:val="Normal1"/>
+        <w:pStyle w:val="LOnormal"/>
         <w:numPr>
           <w:ilvl w:val="0"/>
           <w:numId w:val="1"/>
         </w:numPr>
-        <w:pBdr/>
         <w:shd w:val="clear" w:fill="auto"/>
         <w:ind w:left="720" w:hanging="360"/>
         <w:rPr>
@@ -492,12 +372,11 @@
     </w:p>
     <w:p>
       <w:pPr>
-        <w:pStyle w:val="Normal1"/>
+        <w:pStyle w:val="LOnormal"/>
         <w:numPr>
           <w:ilvl w:val="0"/>
           <w:numId w:val="1"/>
         </w:numPr>
-        <w:pBdr/>
         <w:shd w:val="clear" w:fill="auto"/>
         <w:ind w:left="720" w:hanging="360"/>
         <w:rPr>
@@ -513,12 +392,11 @@
     </w:p>
     <w:p>
       <w:pPr>
-        <w:pStyle w:val="Normal1"/>
+        <w:pStyle w:val="LOnormal"/>
         <w:numPr>
           <w:ilvl w:val="0"/>
           <w:numId w:val="1"/>
         </w:numPr>
-        <w:pBdr/>
         <w:shd w:val="clear" w:fill="auto"/>
         <w:ind w:left="720" w:hanging="360"/>
         <w:rPr>
@@ -528,7 +406,6 @@
       </w:pPr>
       <w:r>
         <w:rPr>
-          <w:rFonts w:ascii="Open Sans" w:hAnsi="Open Sans"/>
           <w:color w:val="695D46"/>
           <w:sz w:val="22"/>
           <w:szCs w:val="22"/>
@@ -537,7 +414,6 @@
       </w:r>
       <w:r>
         <w:rPr>
-          <w:rFonts w:ascii="Open Sans" w:hAnsi="Open Sans"/>
           <w:b w:val="false"/>
           <w:i w:val="false"/>
           <w:caps w:val="false"/>
@@ -551,25 +427,14 @@
       </w:r>
       <w:r>
         <w:rPr>
-          <w:rFonts w:ascii="Open Sans" w:hAnsi="Open Sans"/>
-          <w:color w:val="695D46"/>
-          <w:sz w:val="22"/>
-          <w:szCs w:val="22"/>
-        </w:rPr>
-        <w:t xml:space="preserve">  </w:t>
-      </w:r>
-      <w:r>
-        <w:rPr>
-          <w:rFonts w:ascii="Open Sans" w:hAnsi="Open Sans"/>
-          <w:color w:val="695D46"/>
-          <w:sz w:val="22"/>
-          <w:szCs w:val="22"/>
-        </w:rPr>
-        <w:t xml:space="preserve">based on </w:t>
-      </w:r>
-      <w:r>
-        <w:rPr>
-          <w:rFonts w:ascii="Open Sans" w:hAnsi="Open Sans"/>
+          <w:color w:val="695D46"/>
+          <w:sz w:val="22"/>
+          <w:szCs w:val="22"/>
+        </w:rPr>
+        <w:t xml:space="preserve">  based on </w:t>
+      </w:r>
+      <w:r>
+        <w:rPr>
           <w:b/>
           <w:bCs/>
           <w:i w:val="false"/>
@@ -583,12 +448,11 @@
     </w:p>
     <w:p>
       <w:pPr>
-        <w:pStyle w:val="Normal1"/>
+        <w:pStyle w:val="LOnormal"/>
         <w:numPr>
           <w:ilvl w:val="0"/>
           <w:numId w:val="1"/>
         </w:numPr>
-        <w:pBdr/>
         <w:shd w:val="clear" w:fill="auto"/>
         <w:ind w:left="720" w:hanging="360"/>
         <w:rPr/>
@@ -613,7 +477,6 @@
       </w:r>
       <w:r>
         <w:rPr>
-          <w:rFonts w:ascii="Open Sans" w:hAnsi="Open Sans"/>
           <w:b w:val="false"/>
           <w:i w:val="false"/>
           <w:caps w:val="false"/>
@@ -629,7 +492,6 @@
       <w:r>
         <w:rPr>
           <w:rStyle w:val="Accentuation"/>
-          <w:rFonts w:ascii="Open Sans" w:hAnsi="Open Sans"/>
           <w:b w:val="false"/>
           <w:i w:val="false"/>
           <w:caps w:val="false"/>
@@ -644,7 +506,6 @@
       </w:r>
       <w:r>
         <w:rPr>
-          <w:rFonts w:ascii="Open Sans" w:hAnsi="Open Sans"/>
           <w:caps w:val="false"/>
           <w:smallCaps w:val="false"/>
           <w:color w:val="695D46"/>
@@ -657,7 +518,6 @@
       </w:r>
       <w:r>
         <w:rPr>
-          <w:rFonts w:ascii="Open Sans" w:hAnsi="Open Sans"/>
           <w:b w:val="false"/>
           <w:i w:val="false"/>
           <w:caps w:val="false"/>
@@ -672,7 +532,6 @@
       </w:r>
       <w:r>
         <w:rPr>
-          <w:rFonts w:ascii="Open Sans" w:hAnsi="Open Sans"/>
           <w:b w:val="false"/>
           <w:i w:val="false"/>
           <w:caps w:val="false"/>
@@ -696,12 +555,11 @@
     </w:p>
     <w:p>
       <w:pPr>
-        <w:pStyle w:val="Normal1"/>
+        <w:pStyle w:val="LOnormal"/>
         <w:numPr>
           <w:ilvl w:val="0"/>
           <w:numId w:val="1"/>
         </w:numPr>
-        <w:pBdr/>
         <w:shd w:val="clear" w:fill="auto"/>
         <w:ind w:left="720" w:hanging="360"/>
         <w:rPr/>
@@ -717,12 +575,11 @@
     </w:p>
     <w:p>
       <w:pPr>
-        <w:pStyle w:val="Normal1"/>
+        <w:pStyle w:val="LOnormal"/>
         <w:numPr>
           <w:ilvl w:val="0"/>
           <w:numId w:val="1"/>
         </w:numPr>
-        <w:pBdr/>
         <w:shd w:val="clear" w:fill="auto"/>
         <w:ind w:left="720" w:hanging="360"/>
         <w:rPr/>
@@ -738,12 +595,11 @@
     </w:p>
     <w:p>
       <w:pPr>
-        <w:pStyle w:val="Normal1"/>
+        <w:pStyle w:val="LOnormal"/>
         <w:numPr>
           <w:ilvl w:val="0"/>
           <w:numId w:val="1"/>
         </w:numPr>
-        <w:pBdr/>
         <w:shd w:val="clear" w:fill="auto"/>
         <w:ind w:left="720" w:hanging="360"/>
         <w:rPr/>
@@ -759,12 +615,11 @@
     </w:p>
     <w:p>
       <w:pPr>
-        <w:pStyle w:val="Normal1"/>
+        <w:pStyle w:val="LOnormal"/>
         <w:numPr>
           <w:ilvl w:val="0"/>
           <w:numId w:val="1"/>
         </w:numPr>
-        <w:pBdr/>
         <w:shd w:val="clear" w:fill="auto"/>
         <w:ind w:left="720" w:hanging="360"/>
         <w:rPr/>
@@ -780,12 +635,11 @@
     </w:p>
     <w:p>
       <w:pPr>
-        <w:pStyle w:val="Normal1"/>
+        <w:pStyle w:val="LOnormal"/>
         <w:numPr>
           <w:ilvl w:val="0"/>
           <w:numId w:val="1"/>
         </w:numPr>
-        <w:pBdr/>
         <w:shd w:val="clear" w:fill="auto"/>
         <w:ind w:left="720" w:hanging="360"/>
         <w:rPr/>
@@ -809,12 +663,11 @@
     </w:p>
     <w:p>
       <w:pPr>
-        <w:pStyle w:val="Normal1"/>
+        <w:pStyle w:val="LOnormal"/>
         <w:numPr>
           <w:ilvl w:val="0"/>
           <w:numId w:val="1"/>
         </w:numPr>
-        <w:pBdr/>
         <w:shd w:val="clear" w:fill="auto"/>
         <w:ind w:left="720" w:hanging="360"/>
         <w:rPr>
@@ -833,12 +686,11 @@
     </w:p>
     <w:p>
       <w:pPr>
-        <w:pStyle w:val="Normal1"/>
+        <w:pStyle w:val="LOnormal"/>
         <w:numPr>
           <w:ilvl w:val="0"/>
           <w:numId w:val="0"/>
         </w:numPr>
-        <w:pBdr/>
         <w:shd w:val="clear" w:fill="auto"/>
         <w:ind w:left="1080" w:hanging="0"/>
         <w:rPr>
@@ -856,27 +708,15 @@
       </w:r>
       <w:r>
         <w:rPr>
-          <w:rFonts w:ascii="Open Sans" w:hAnsi="Open Sans"/>
-          <w:color w:val="695D46"/>
-          <w:sz w:val="22"/>
-          <w:szCs w:val="22"/>
-          <w:highlight w:val="white"/>
-        </w:rPr>
-        <w:t xml:space="preserve">most impact  </w:t>
-      </w:r>
-      <w:r>
-        <w:rPr>
-          <w:rFonts w:ascii="Open Sans" w:hAnsi="Open Sans"/>
-          <w:color w:val="695D46"/>
-          <w:sz w:val="22"/>
-          <w:szCs w:val="22"/>
-          <w:highlight w:val="white"/>
-        </w:rPr>
-        <w:t xml:space="preserve">and </w:t>
-      </w:r>
-      <w:r>
-        <w:rPr>
-          <w:rFonts w:ascii="Open Sans" w:hAnsi="Open Sans"/>
+          <w:color w:val="695D46"/>
+          <w:sz w:val="22"/>
+          <w:szCs w:val="22"/>
+          <w:highlight w:val="white"/>
+        </w:rPr>
+        <w:t xml:space="preserve">most impact  and </w:t>
+      </w:r>
+      <w:r>
+        <w:rPr>
           <w:b w:val="false"/>
           <w:i w:val="false"/>
           <w:caps w:val="false"/>
@@ -891,23 +731,12 @@
       </w:r>
       <w:r>
         <w:rPr>
-          <w:rFonts w:ascii="Open Sans" w:hAnsi="Open Sans"/>
-          <w:color w:val="695D46"/>
-          <w:sz w:val="22"/>
-          <w:szCs w:val="22"/>
-          <w:highlight w:val="white"/>
-        </w:rPr>
-        <w:t xml:space="preserve">  =   </w:t>
-      </w:r>
-      <w:r>
-        <w:rPr>
-          <w:rFonts w:ascii="Open Sans" w:hAnsi="Open Sans"/>
-          <w:color w:val="695D46"/>
-          <w:sz w:val="22"/>
-          <w:szCs w:val="22"/>
-          <w:highlight w:val="white"/>
-        </w:rPr>
-        <w:t>most rewards</w:t>
+          <w:color w:val="695D46"/>
+          <w:sz w:val="22"/>
+          <w:szCs w:val="22"/>
+          <w:highlight w:val="white"/>
+        </w:rPr>
+        <w:t xml:space="preserve">  =   most rewards</w:t>
       </w:r>
       <w:r>
         <w:rPr>
@@ -921,8 +750,7 @@
     </w:p>
     <w:p>
       <w:pPr>
-        <w:pStyle w:val="Normal1"/>
-        <w:pBdr/>
+        <w:pStyle w:val="LOnormal"/>
         <w:shd w:val="clear" w:fill="auto"/>
         <w:ind w:left="360" w:hanging="0"/>
         <w:rPr>
@@ -932,13 +760,16 @@
         </w:rPr>
       </w:pPr>
       <w:r>
-        <w:rPr/>
+        <w:rPr>
+          <w:sz w:val="22"/>
+          <w:szCs w:val="22"/>
+          <w:highlight w:val="white"/>
+        </w:rPr>
       </w:r>
     </w:p>
     <w:p>
       <w:pPr>
         <w:pStyle w:val="Titre1"/>
-        <w:pBdr/>
         <w:shd w:val="clear" w:fill="auto"/>
         <w:rPr/>
       </w:pPr>
@@ -949,8 +780,7 @@
     </w:p>
     <w:p>
       <w:pPr>
-        <w:pStyle w:val="Normal1"/>
-        <w:pBdr/>
+        <w:pStyle w:val="LOnormal"/>
         <w:shd w:val="clear" w:fill="auto"/>
         <w:rPr/>
       </w:pPr>
@@ -966,6 +796,7 @@
           <w:spacing w:val="0"/>
           <w:sz w:val="22"/>
           <w:szCs w:val="22"/>
+          <w:highlight w:val="white"/>
         </w:rPr>
         <w:t>Planning</w:t>
       </w:r>
@@ -977,6 +808,7 @@
           <w:spacing w:val="0"/>
           <w:sz w:val="22"/>
           <w:szCs w:val="22"/>
+          <w:highlight w:val="white"/>
         </w:rPr>
         <w:t> </w:t>
       </w:r>
@@ -991,6 +823,7 @@
           <w:spacing w:val="0"/>
           <w:sz w:val="22"/>
           <w:szCs w:val="22"/>
+          <w:highlight w:val="white"/>
         </w:rPr>
         <w:t>may not be the </w:t>
       </w:r>
@@ -1006,6 +839,7 @@
           <w:spacing w:val="0"/>
           <w:sz w:val="22"/>
           <w:szCs w:val="22"/>
+          <w:highlight w:val="white"/>
         </w:rPr>
         <w:t>most</w:t>
       </w:r>
@@ -1017,6 +851,7 @@
           <w:spacing w:val="0"/>
           <w:sz w:val="22"/>
           <w:szCs w:val="22"/>
+          <w:highlight w:val="white"/>
         </w:rPr>
         <w:t> </w:t>
       </w:r>
@@ -1031,6 +866,7 @@
           <w:spacing w:val="0"/>
           <w:sz w:val="22"/>
           <w:szCs w:val="22"/>
+          <w:highlight w:val="white"/>
         </w:rPr>
         <w:t>enjoyable </w:t>
       </w:r>
@@ -1046,6 +882,7 @@
           <w:spacing w:val="0"/>
           <w:sz w:val="22"/>
           <w:szCs w:val="22"/>
+          <w:highlight w:val="white"/>
         </w:rPr>
         <w:t>component</w:t>
       </w:r>
@@ -1057,6 +894,7 @@
           <w:spacing w:val="0"/>
           <w:sz w:val="22"/>
           <w:szCs w:val="22"/>
+          <w:highlight w:val="white"/>
         </w:rPr>
         <w:t> </w:t>
       </w:r>
@@ -1071,6 +909,7 @@
           <w:spacing w:val="0"/>
           <w:sz w:val="22"/>
           <w:szCs w:val="22"/>
+          <w:highlight w:val="white"/>
         </w:rPr>
         <w:t>of managing </w:t>
       </w:r>
@@ -1086,6 +925,7 @@
           <w:spacing w:val="0"/>
           <w:sz w:val="22"/>
           <w:szCs w:val="22"/>
+          <w:highlight w:val="white"/>
         </w:rPr>
         <w:t>projects</w:t>
       </w:r>
@@ -1094,16 +934,9 @@
           <w:color w:val="695D46"/>
           <w:sz w:val="22"/>
           <w:szCs w:val="22"/>
-        </w:rPr>
-        <w:t xml:space="preserve"> </w:t>
-      </w:r>
-      <w:r>
-        <w:rPr>
-          <w:color w:val="695D46"/>
-          <w:sz w:val="22"/>
-          <w:szCs w:val="22"/>
-        </w:rPr>
-        <w:t xml:space="preserve">but as they said </w:t>
+          <w:highlight w:val="white"/>
+        </w:rPr>
+        <w:t xml:space="preserve"> but as they said </w:t>
       </w:r>
       <w:r>
         <w:rPr>
@@ -1116,73 +949,43 @@
           <w:spacing w:val="0"/>
           <w:sz w:val="22"/>
           <w:szCs w:val="22"/>
-        </w:rPr>
-        <w:t xml:space="preserve">good planning saves hours of coding </w:t>
-      </w:r>
-      <w:r>
-        <w:rPr>
-          <w:rFonts w:ascii="apple-system;BlinkMacSystemFont;Segoe UI;Roboto;Helvetica;Arial;sans-serif" w:hAnsi="apple-system;BlinkMacSystemFont;Segoe UI;Roboto;Helvetica;Arial;sans-serif"/>
-          <w:b w:val="false"/>
-          <w:i w:val="false"/>
-          <w:caps w:val="false"/>
-          <w:smallCaps w:val="false"/>
-          <w:color w:val="695D46"/>
-          <w:spacing w:val="0"/>
-          <w:sz w:val="22"/>
-          <w:szCs w:val="22"/>
-        </w:rPr>
-        <w:t>and</w:t>
-      </w:r>
-      <w:r>
-        <w:rPr>
-          <w:rFonts w:ascii="apple-system;BlinkMacSystemFont;Segoe UI;Roboto;Helvetica;Arial;sans-serif" w:hAnsi="apple-system;BlinkMacSystemFont;Segoe UI;Roboto;Helvetica;Arial;sans-serif"/>
-          <w:b w:val="false"/>
-          <w:i w:val="false"/>
-          <w:caps w:val="false"/>
-          <w:smallCaps w:val="false"/>
-          <w:color w:val="695D46"/>
-          <w:spacing w:val="0"/>
-          <w:sz w:val="22"/>
-          <w:szCs w:val="22"/>
-        </w:rPr>
-        <w:t xml:space="preserve"> useless requirements</w:t>
-      </w:r>
-      <w:r>
-        <w:rPr>
-          <w:color w:val="695D46"/>
-          <w:sz w:val="22"/>
-          <w:szCs w:val="22"/>
-        </w:rPr>
-        <w:t xml:space="preserve">  </w:t>
-      </w:r>
-      <w:r>
-        <w:rPr>
-          <w:color w:val="695D46"/>
-          <w:sz w:val="22"/>
-          <w:szCs w:val="22"/>
-        </w:rPr>
-        <w:t xml:space="preserve">or as abraham lincon said “"Give me six hours to chop down a tree and I will spend the first four sharpening the axe." </w:t>
-      </w:r>
-    </w:p>
-    <w:p>
-      <w:pPr>
-        <w:pStyle w:val="Normal1"/>
-        <w:pBdr/>
-        <w:shd w:val="clear" w:fill="auto"/>
-        <w:rPr>
-          <w:color w:val="695D46"/>
-          <w:sz w:val="22"/>
-          <w:szCs w:val="22"/>
-        </w:rPr>
-      </w:pPr>
-      <w:r>
-        <w:rPr/>
-      </w:r>
-    </w:p>
-    <w:p>
-      <w:pPr>
-        <w:pStyle w:val="Normal1"/>
-        <w:pBdr/>
+          <w:highlight w:val="white"/>
+        </w:rPr>
+        <w:t>good planning saves hours of coding and useless requirements</w:t>
+      </w:r>
+      <w:r>
+        <w:rPr>
+          <w:color w:val="695D46"/>
+          <w:sz w:val="22"/>
+          <w:szCs w:val="22"/>
+          <w:highlight w:val="white"/>
+        </w:rPr>
+        <w:t xml:space="preserve">  or as abraham lincon said “"Give me six hours to chop down a tree and I will spend the first four sharpening the axe." </w:t>
+      </w:r>
+    </w:p>
+    <w:p>
+      <w:pPr>
+        <w:pStyle w:val="LOnormal"/>
+        <w:shd w:val="clear" w:fill="auto"/>
+        <w:rPr>
+          <w:color w:val="695D46"/>
+          <w:sz w:val="22"/>
+          <w:szCs w:val="22"/>
+          <w:highlight w:val="white"/>
+        </w:rPr>
+      </w:pPr>
+      <w:r>
+        <w:rPr>
+          <w:color w:val="695D46"/>
+          <w:sz w:val="22"/>
+          <w:szCs w:val="22"/>
+          <w:highlight w:val="white"/>
+        </w:rPr>
+      </w:r>
+    </w:p>
+    <w:p>
+      <w:pPr>
+        <w:pStyle w:val="LOnormal"/>
         <w:shd w:val="clear" w:fill="auto"/>
         <w:rPr/>
       </w:pPr>
@@ -1199,37 +1002,7 @@
           <w:szCs w:val="22"/>
           <w:lang w:val="en-US"/>
         </w:rPr>
-        <w:t xml:space="preserve">So after reading and understanding the project  i moved to choosing the best  software </w:t>
-      </w:r>
-      <w:r>
-        <w:rPr>
-          <w:rFonts w:ascii="Linux Libertine;Georgia;Times;serif" w:hAnsi="Linux Libertine;Georgia;Times;serif"/>
-          <w:b w:val="false"/>
-          <w:i w:val="false"/>
-          <w:caps w:val="false"/>
-          <w:smallCaps w:val="false"/>
-          <w:color w:val="695D46"/>
-          <w:spacing w:val="0"/>
-          <w:sz w:val="22"/>
-          <w:szCs w:val="22"/>
-          <w:lang w:val="en-US"/>
-        </w:rPr>
-        <w:t>engineering</w:t>
-      </w:r>
-      <w:r>
-        <w:rPr>
-          <w:rFonts w:ascii="Linux Libertine;Georgia;Times;serif" w:hAnsi="Linux Libertine;Georgia;Times;serif"/>
-          <w:b w:val="false"/>
-          <w:i w:val="false"/>
-          <w:caps w:val="false"/>
-          <w:smallCaps w:val="false"/>
-          <w:color w:val="695D46"/>
-          <w:spacing w:val="0"/>
-          <w:sz w:val="22"/>
-          <w:szCs w:val="22"/>
-          <w:lang w:val="en-US"/>
-        </w:rPr>
-        <w:t xml:space="preserve"> model or approach to follow in order to create this website its  </w:t>
+        <w:t xml:space="preserve">So after reading and understanding the project  i moved to choosing the best  software engineering model or approach to follow in order to create this website its  </w:t>
       </w:r>
       <w:bookmarkStart w:id="2" w:name="firstHeading"/>
       <w:bookmarkEnd w:id="2"/>
@@ -1246,69 +1019,27 @@
           <w:szCs w:val="22"/>
           <w:lang w:val="en-US"/>
         </w:rPr>
-        <w:t xml:space="preserve">Iterative and incremental process , this approach make it easier for me to </w:t>
-      </w:r>
-      <w:r>
-        <w:rPr>
-          <w:rFonts w:ascii="Linux Libertine;Georgia;Times;serif" w:hAnsi="Linux Libertine;Georgia;Times;serif"/>
-          <w:b w:val="false"/>
-          <w:i w:val="false"/>
-          <w:caps w:val="false"/>
-          <w:smallCaps w:val="false"/>
-          <w:color w:val="695D46"/>
-          <w:spacing w:val="0"/>
-          <w:sz w:val="22"/>
-          <w:szCs w:val="22"/>
-          <w:lang w:val="en-US"/>
-        </w:rPr>
-        <w:t>divide</w:t>
-      </w:r>
-      <w:r>
-        <w:rPr>
-          <w:rFonts w:ascii="Linux Libertine;Georgia;Times;serif" w:hAnsi="Linux Libertine;Georgia;Times;serif"/>
-          <w:b w:val="false"/>
-          <w:i w:val="false"/>
-          <w:caps w:val="false"/>
-          <w:smallCaps w:val="false"/>
-          <w:color w:val="695D46"/>
-          <w:spacing w:val="0"/>
-          <w:sz w:val="22"/>
-          <w:szCs w:val="22"/>
-          <w:lang w:val="en-US"/>
-        </w:rPr>
-        <w:t xml:space="preserve"> my project into small parts so I can    analyse ,  plan , code and  test  each part </w:t>
-      </w:r>
-      <w:r>
-        <w:rPr>
-          <w:rFonts w:ascii="Linux Libertine;Georgia;Times;serif" w:hAnsi="Linux Libertine;Georgia;Times;serif"/>
-          <w:b w:val="false"/>
-          <w:i w:val="false"/>
-          <w:caps w:val="false"/>
-          <w:smallCaps w:val="false"/>
-          <w:color w:val="695D46"/>
-          <w:spacing w:val="0"/>
-          <w:sz w:val="22"/>
-          <w:szCs w:val="22"/>
-          <w:lang w:val="en-US"/>
-        </w:rPr>
-        <w:t>separately</w:t>
-      </w:r>
-    </w:p>
-    <w:p>
-      <w:pPr>
-        <w:pStyle w:val="Normal1"/>
-        <w:pBdr/>
-        <w:shd w:val="clear" w:fill="auto"/>
-        <w:rPr>
-          <w:color w:val="695D46"/>
-          <w:sz w:val="22"/>
-          <w:szCs w:val="22"/>
-        </w:rPr>
-      </w:pPr>
-      <w:r>
-        <w:rPr/>
+        <w:t>Iterative and incremental process , this approach make it easier for me to divide my project into small parts so I can    analyse ,  plan , code and  test  each part separately</w:t>
+      </w:r>
+    </w:p>
+    <w:p>
+      <w:pPr>
+        <w:pStyle w:val="LOnormal"/>
+        <w:shd w:val="clear" w:fill="auto"/>
+        <w:rPr>
+          <w:color w:val="695D46"/>
+          <w:sz w:val="22"/>
+          <w:szCs w:val="22"/>
+        </w:rPr>
+      </w:pPr>
+      <w:r>
+        <w:rPr>
+          <w:color w:val="695D46"/>
+          <w:sz w:val="22"/>
+          <w:szCs w:val="22"/>
+        </w:rPr>
         <w:drawing>
-          <wp:anchor behindDoc="0" distT="0" distB="0" distL="0" distR="0" simplePos="0" locked="0" layoutInCell="1" allowOverlap="1" relativeHeight="8">
+          <wp:anchor behindDoc="0" distT="0" distB="0" distL="0" distR="0" simplePos="0" locked="0" layoutInCell="1" allowOverlap="1" relativeHeight="2">
             <wp:simplePos x="0" y="0"/>
             <wp:positionH relativeFrom="column">
               <wp:posOffset>1281430</wp:posOffset>
@@ -1333,7 +1064,7 @@
                     </pic:cNvPicPr>
                   </pic:nvPicPr>
                   <pic:blipFill>
-                    <a:blip r:embed="rId4"/>
+                    <a:blip r:embed="rId5"/>
                     <a:stretch>
                       <a:fillRect/>
                     </a:stretch>
@@ -1357,7 +1088,6 @@
     <w:p>
       <w:pPr>
         <w:pStyle w:val="Titre2"/>
-        <w:pBdr/>
         <w:shd w:val="clear" w:fill="auto"/>
         <w:rPr/>
       </w:pPr>
@@ -1368,7 +1098,6 @@
     <w:p>
       <w:pPr>
         <w:pStyle w:val="Titre2"/>
-        <w:pBdr/>
         <w:shd w:val="clear" w:fill="auto"/>
         <w:rPr/>
       </w:pPr>
@@ -1379,7 +1108,6 @@
     <w:p>
       <w:pPr>
         <w:pStyle w:val="Titre2"/>
-        <w:pBdr/>
         <w:shd w:val="clear" w:fill="auto"/>
         <w:rPr/>
       </w:pPr>
@@ -1390,7 +1118,6 @@
     <w:p>
       <w:pPr>
         <w:pStyle w:val="Titre2"/>
-        <w:pBdr/>
         <w:shd w:val="clear" w:fill="auto"/>
         <w:rPr/>
       </w:pPr>
@@ -1401,7 +1128,6 @@
     <w:p>
       <w:pPr>
         <w:pStyle w:val="Titre2"/>
-        <w:pBdr/>
         <w:shd w:val="clear" w:fill="auto"/>
         <w:rPr/>
       </w:pPr>
@@ -1414,8 +1140,7 @@
     </w:p>
     <w:p>
       <w:pPr>
-        <w:pStyle w:val="Normal1"/>
-        <w:pBdr/>
+        <w:pStyle w:val="LOnormal"/>
         <w:shd w:val="clear" w:fill="auto"/>
         <w:rPr/>
       </w:pPr>
@@ -1426,8 +1151,7 @@
     </w:p>
     <w:p>
       <w:pPr>
-        <w:pStyle w:val="Normal1"/>
-        <w:pBdr/>
+        <w:pStyle w:val="LOnormal"/>
         <w:shd w:val="clear" w:fill="auto"/>
         <w:rPr/>
       </w:pPr>
@@ -1438,54 +1162,35 @@
     </w:p>
     <w:p>
       <w:pPr>
-        <w:pStyle w:val="Normal1"/>
-        <w:pBdr/>
-        <w:shd w:val="clear" w:fill="auto"/>
-        <w:rPr/>
-      </w:pPr>
-      <w:r>
-        <w:rPr/>
-      </w:r>
-    </w:p>
-    <w:p>
-      <w:pPr>
-        <w:pStyle w:val="Normal1"/>
-        <w:pBdr/>
-        <w:shd w:val="clear" w:fill="auto"/>
-        <w:rPr/>
-      </w:pPr>
-      <w:r>
-        <w:rPr/>
-        <w:t xml:space="preserve">This diagram below </w:t>
-      </w:r>
-      <w:r>
-        <w:rPr/>
-        <w:t>shows</w:t>
-      </w:r>
-      <w:r>
-        <w:rPr/>
-        <w:t xml:space="preserve">  what can a simple / </w:t>
-      </w:r>
-      <w:r>
-        <w:rPr/>
-        <w:t>basic</w:t>
-      </w:r>
-      <w:r>
-        <w:rPr/>
-        <w:t xml:space="preserve"> user do (all the website users)</w:t>
-      </w:r>
-    </w:p>
-    <w:p>
-      <w:pPr>
-        <w:pStyle w:val="Normal1"/>
-        <w:pBdr/>
+        <w:pStyle w:val="LOnormal"/>
+        <w:shd w:val="clear" w:fill="auto"/>
+        <w:rPr/>
+      </w:pPr>
+      <w:r>
+        <w:rPr/>
+      </w:r>
+    </w:p>
+    <w:p>
+      <w:pPr>
+        <w:pStyle w:val="LOnormal"/>
+        <w:shd w:val="clear" w:fill="auto"/>
+        <w:rPr/>
+      </w:pPr>
+      <w:r>
+        <w:rPr/>
+        <w:t>This diagram below shows  what can a simple / basic user do (all the website users)</w:t>
+      </w:r>
+    </w:p>
+    <w:p>
+      <w:pPr>
+        <w:pStyle w:val="LOnormal"/>
         <w:shd w:val="clear" w:fill="auto"/>
         <w:rPr/>
       </w:pPr>
       <w:r>
         <w:rPr/>
         <w:drawing>
-          <wp:anchor behindDoc="0" distT="0" distB="0" distL="0" distR="0" simplePos="0" locked="0" layoutInCell="1" allowOverlap="1" relativeHeight="9">
+          <wp:anchor behindDoc="0" distT="0" distB="0" distL="0" distR="0" simplePos="0" locked="0" layoutInCell="1" allowOverlap="1" relativeHeight="3">
             <wp:simplePos x="0" y="0"/>
             <wp:positionH relativeFrom="column">
               <wp:posOffset>746125</wp:posOffset>
@@ -1510,7 +1215,7 @@
                     </pic:cNvPicPr>
                   </pic:nvPicPr>
                   <pic:blipFill>
-                    <a:blip r:embed="rId5"/>
+                    <a:blip r:embed="rId6"/>
                     <a:stretch>
                       <a:fillRect/>
                     </a:stretch>
@@ -1533,65 +1238,63 @@
     </w:p>
     <w:p>
       <w:pPr>
-        <w:pStyle w:val="Normal1"/>
-        <w:pBdr/>
-        <w:shd w:val="clear" w:fill="auto"/>
-        <w:rPr/>
-      </w:pPr>
-      <w:r>
-        <w:rPr/>
-      </w:r>
-    </w:p>
-    <w:p>
-      <w:pPr>
-        <w:pStyle w:val="Normal1"/>
-        <w:pBdr/>
-        <w:shd w:val="clear" w:fill="auto"/>
-        <w:rPr/>
-      </w:pPr>
-      <w:r>
-        <w:rPr/>
-      </w:r>
-    </w:p>
-    <w:p>
-      <w:pPr>
-        <w:pStyle w:val="Normal1"/>
-        <w:rPr/>
-      </w:pPr>
-      <w:r>
-        <w:rPr/>
-      </w:r>
-    </w:p>
-    <w:p>
-      <w:pPr>
-        <w:pStyle w:val="Normal1"/>
-        <w:rPr/>
-      </w:pPr>
-      <w:r>
-        <w:rPr/>
-      </w:r>
-    </w:p>
-    <w:p>
-      <w:pPr>
-        <w:pStyle w:val="Normal1"/>
-        <w:rPr/>
-      </w:pPr>
-      <w:r>
-        <w:rPr/>
-      </w:r>
-    </w:p>
-    <w:p>
-      <w:pPr>
-        <w:pStyle w:val="Normal1"/>
-        <w:rPr/>
-      </w:pPr>
-      <w:r>
-        <w:rPr/>
-      </w:r>
-    </w:p>
-    <w:p>
-      <w:pPr>
-        <w:pStyle w:val="Normal1"/>
+        <w:pStyle w:val="LOnormal"/>
+        <w:shd w:val="clear" w:fill="auto"/>
+        <w:rPr/>
+      </w:pPr>
+      <w:r>
+        <w:rPr/>
+      </w:r>
+    </w:p>
+    <w:p>
+      <w:pPr>
+        <w:pStyle w:val="LOnormal"/>
+        <w:shd w:val="clear" w:fill="auto"/>
+        <w:rPr/>
+      </w:pPr>
+      <w:r>
+        <w:rPr/>
+      </w:r>
+    </w:p>
+    <w:p>
+      <w:pPr>
+        <w:pStyle w:val="LOnormal"/>
+        <w:rPr/>
+      </w:pPr>
+      <w:r>
+        <w:rPr/>
+      </w:r>
+    </w:p>
+    <w:p>
+      <w:pPr>
+        <w:pStyle w:val="LOnormal"/>
+        <w:rPr/>
+      </w:pPr>
+      <w:r>
+        <w:rPr/>
+      </w:r>
+    </w:p>
+    <w:p>
+      <w:pPr>
+        <w:pStyle w:val="LOnormal"/>
+        <w:rPr/>
+      </w:pPr>
+      <w:r>
+        <w:rPr/>
+      </w:r>
+    </w:p>
+    <w:p>
+      <w:pPr>
+        <w:pStyle w:val="LOnormal"/>
+        <w:rPr/>
+      </w:pPr>
+      <w:r>
+        <w:rPr/>
+      </w:r>
+    </w:p>
+    <w:p>
+      <w:pPr>
+        <w:pStyle w:val="LOnormal"/>
         <w:rPr/>
       </w:pPr>
       <w:r>
@@ -1605,22 +1308,22 @@
     </w:p>
     <w:p>
       <w:pPr>
-        <w:pStyle w:val="Normal1"/>
-        <w:rPr/>
-      </w:pPr>
-      <w:r>
-        <w:rPr/>
-      </w:r>
-    </w:p>
-    <w:p>
-      <w:pPr>
-        <w:pStyle w:val="Normal1"/>
+        <w:pStyle w:val="LOnormal"/>
+        <w:rPr/>
+      </w:pPr>
+      <w:r>
+        <w:rPr/>
+      </w:r>
+    </w:p>
+    <w:p>
+      <w:pPr>
+        <w:pStyle w:val="LOnormal"/>
         <w:rPr/>
       </w:pPr>
       <w:r>
         <w:rPr/>
         <w:drawing>
-          <wp:anchor behindDoc="0" distT="0" distB="0" distL="0" distR="0" simplePos="0" locked="0" layoutInCell="1" allowOverlap="1" relativeHeight="10">
+          <wp:anchor behindDoc="0" distT="0" distB="0" distL="0" distR="0" simplePos="0" locked="0" layoutInCell="1" allowOverlap="1" relativeHeight="4">
             <wp:simplePos x="0" y="0"/>
             <wp:positionH relativeFrom="column">
               <wp:align>center</wp:align>
@@ -1645,7 +1348,7 @@
                     </pic:cNvPicPr>
                   </pic:nvPicPr>
                   <pic:blipFill>
-                    <a:blip r:embed="rId6"/>
+                    <a:blip r:embed="rId7"/>
                     <a:stretch>
                       <a:fillRect/>
                     </a:stretch>
@@ -1669,7 +1372,6 @@
     <w:p>
       <w:pPr>
         <w:pStyle w:val="Titre1"/>
-        <w:pBdr/>
         <w:shd w:val="clear" w:fill="auto"/>
         <w:rPr/>
       </w:pPr>
@@ -1680,7 +1382,6 @@
     <w:p>
       <w:pPr>
         <w:pStyle w:val="Titre1"/>
-        <w:pBdr/>
         <w:shd w:val="clear" w:fill="auto"/>
         <w:rPr/>
       </w:pPr>
@@ -1691,41 +1392,34 @@
     <w:p>
       <w:pPr>
         <w:pStyle w:val="Titre1"/>
-        <w:pBdr/>
-        <w:shd w:val="clear" w:fill="auto"/>
-        <w:rPr/>
-      </w:pPr>
-      <w:r>
-        <w:rPr/>
-      </w:r>
-    </w:p>
-    <w:p>
-      <w:pPr>
-        <w:pStyle w:val="Normal1"/>
-        <w:pBdr/>
-        <w:shd w:val="clear" w:fill="auto"/>
-        <w:rPr/>
-      </w:pPr>
-      <w:r>
-        <w:rPr/>
-        <w:t xml:space="preserve">Maintainers  are those who manage the github team and pull request , they can create new  projects </w:t>
-      </w:r>
-      <w:r>
-        <w:rPr/>
-        <w:t>to solve new problems in the ibn khaldoune university</w:t>
-      </w:r>
-    </w:p>
-    <w:p>
-      <w:pPr>
-        <w:pStyle w:val="Normal1"/>
-        <w:pBdr/>
+        <w:shd w:val="clear" w:fill="auto"/>
+        <w:rPr/>
+      </w:pPr>
+      <w:r>
+        <w:rPr/>
+      </w:r>
+    </w:p>
+    <w:p>
+      <w:pPr>
+        <w:pStyle w:val="LOnormal"/>
+        <w:shd w:val="clear" w:fill="auto"/>
+        <w:rPr/>
+      </w:pPr>
+      <w:r>
+        <w:rPr/>
+        <w:t>Maintainers  are those who manage the github team and pull request , they can create new  projects to solve new problems in the ibn khaldoune university</w:t>
+      </w:r>
+    </w:p>
+    <w:p>
+      <w:pPr>
+        <w:pStyle w:val="LOnormal"/>
         <w:shd w:val="clear" w:fill="auto"/>
         <w:rPr/>
       </w:pPr>
       <w:r>
         <w:rPr/>
         <w:drawing>
-          <wp:anchor behindDoc="0" distT="0" distB="0" distL="0" distR="0" simplePos="0" locked="0" layoutInCell="1" allowOverlap="1" relativeHeight="11">
+          <wp:anchor behindDoc="0" distT="0" distB="0" distL="0" distR="0" simplePos="0" locked="0" layoutInCell="1" allowOverlap="1" relativeHeight="5">
             <wp:simplePos x="0" y="0"/>
             <wp:positionH relativeFrom="column">
               <wp:posOffset>969010</wp:posOffset>
@@ -1750,7 +1444,7 @@
                     </pic:cNvPicPr>
                   </pic:nvPicPr>
                   <pic:blipFill>
-                    <a:blip r:embed="rId7"/>
+                    <a:blip r:embed="rId8"/>
                     <a:stretch>
                       <a:fillRect/>
                     </a:stretch>
@@ -1774,7 +1468,6 @@
     <w:p>
       <w:pPr>
         <w:pStyle w:val="Titre1"/>
-        <w:pBdr/>
         <w:shd w:val="clear" w:fill="auto"/>
         <w:rPr/>
       </w:pPr>
@@ -1785,7 +1478,6 @@
     <w:p>
       <w:pPr>
         <w:pStyle w:val="Titre1"/>
-        <w:pBdr/>
         <w:shd w:val="clear" w:fill="auto"/>
         <w:rPr/>
       </w:pPr>
@@ -1796,7 +1488,6 @@
     <w:p>
       <w:pPr>
         <w:pStyle w:val="Titre1"/>
-        <w:pBdr/>
         <w:shd w:val="clear" w:fill="auto"/>
         <w:rPr/>
       </w:pPr>
@@ -1807,17 +1498,34 @@
     <w:p>
       <w:pPr>
         <w:pStyle w:val="Titre1"/>
-        <w:pBdr/>
-        <w:shd w:val="clear" w:fill="auto"/>
-        <w:rPr/>
-      </w:pPr>
-      <w:r>
-        <w:rPr/>
-      </w:r>
-    </w:p>
-    <w:p>
-      <w:pPr>
-        <w:pStyle w:val="Normal1"/>
+        <w:shd w:val="clear" w:fill="auto"/>
+        <w:rPr/>
+      </w:pPr>
+      <w:r>
+        <w:rPr/>
+      </w:r>
+    </w:p>
+    <w:p>
+      <w:pPr>
+        <w:pStyle w:val="LOnormal"/>
+        <w:rPr/>
+      </w:pPr>
+      <w:r>
+        <w:rPr/>
+      </w:r>
+    </w:p>
+    <w:p>
+      <w:pPr>
+        <w:pStyle w:val="LOnormal"/>
+        <w:rPr/>
+      </w:pPr>
+      <w:r>
+        <w:rPr/>
+      </w:r>
+    </w:p>
+    <w:p>
+      <w:pPr>
+        <w:pStyle w:val="LOnormal"/>
         <w:rPr/>
       </w:pPr>
       <w:r>
@@ -1827,15 +1535,14 @@
     </w:p>
     <w:p>
       <w:pPr>
-        <w:pStyle w:val="Normal1"/>
-        <w:pBdr/>
+        <w:pStyle w:val="LOnormal"/>
         <w:shd w:val="clear" w:fill="auto"/>
         <w:rPr/>
       </w:pPr>
       <w:r>
         <w:rPr/>
         <w:drawing>
-          <wp:anchor behindDoc="0" distT="0" distB="0" distL="0" distR="0" simplePos="0" locked="0" layoutInCell="1" allowOverlap="1" relativeHeight="12">
+          <wp:anchor behindDoc="0" distT="0" distB="0" distL="0" distR="0" simplePos="0" locked="0" layoutInCell="1" allowOverlap="1" relativeHeight="6">
             <wp:simplePos x="0" y="0"/>
             <wp:positionH relativeFrom="column">
               <wp:align>center</wp:align>
@@ -1860,7 +1567,7 @@
                     </pic:cNvPicPr>
                   </pic:nvPicPr>
                   <pic:blipFill>
-                    <a:blip r:embed="rId8"/>
+                    <a:blip r:embed="rId9"/>
                     <a:stretch>
                       <a:fillRect/>
                     </a:stretch>
@@ -1884,18 +1591,16 @@
     <w:p>
       <w:pPr>
         <w:pStyle w:val="Titre1"/>
-        <w:pBdr/>
-        <w:shd w:val="clear" w:fill="auto"/>
-        <w:rPr/>
-      </w:pPr>
-      <w:r>
-        <w:rPr/>
-      </w:r>
-    </w:p>
-    <w:p>
-      <w:pPr>
-        <w:pStyle w:val="Normal1"/>
-        <w:pBdr/>
+        <w:shd w:val="clear" w:fill="auto"/>
+        <w:rPr/>
+      </w:pPr>
+      <w:r>
+        <w:rPr/>
+      </w:r>
+    </w:p>
+    <w:p>
+      <w:pPr>
+        <w:pStyle w:val="LOnormal"/>
         <w:shd w:val="clear" w:fill="auto"/>
         <w:rPr/>
       </w:pPr>
@@ -1906,18 +1611,66 @@
     <w:p>
       <w:pPr>
         <w:pStyle w:val="Titre1"/>
-        <w:pBdr/>
-        <w:shd w:val="clear" w:fill="auto"/>
-        <w:rPr/>
-      </w:pPr>
-      <w:r>
-        <w:rPr/>
-      </w:r>
-    </w:p>
-    <w:p>
-      <w:pPr>
-        <w:pStyle w:val="Normal1"/>
-        <w:pBdr/>
+        <w:shd w:val="clear" w:fill="auto"/>
+        <w:rPr/>
+      </w:pPr>
+      <w:r>
+        <w:rPr/>
+      </w:r>
+    </w:p>
+    <w:p>
+      <w:pPr>
+        <w:pStyle w:val="LOnormal"/>
+        <w:shd w:val="clear" w:fill="auto"/>
+        <w:rPr/>
+      </w:pPr>
+      <w:r>
+        <w:rPr/>
+      </w:r>
+    </w:p>
+    <w:p>
+      <w:pPr>
+        <w:pStyle w:val="LOnormal"/>
+        <w:shd w:val="clear" w:fill="auto"/>
+        <w:rPr/>
+      </w:pPr>
+      <w:r>
+        <w:rPr/>
+      </w:r>
+    </w:p>
+    <w:p>
+      <w:pPr>
+        <w:pStyle w:val="LOnormal"/>
+        <w:shd w:val="clear" w:fill="auto"/>
+        <w:rPr/>
+      </w:pPr>
+      <w:r>
+        <w:rPr/>
+      </w:r>
+    </w:p>
+    <w:p>
+      <w:pPr>
+        <w:pStyle w:val="LOnormal"/>
+        <w:shd w:val="clear" w:fill="auto"/>
+        <w:rPr/>
+      </w:pPr>
+      <w:r>
+        <w:rPr/>
+      </w:r>
+    </w:p>
+    <w:p>
+      <w:pPr>
+        <w:pStyle w:val="LOnormal"/>
+        <w:shd w:val="clear" w:fill="auto"/>
+        <w:rPr/>
+      </w:pPr>
+      <w:r>
+        <w:rPr/>
+      </w:r>
+    </w:p>
+    <w:p>
+      <w:pPr>
+        <w:pStyle w:val="LOnormal"/>
         <w:shd w:val="clear" w:fill="auto"/>
         <w:rPr/>
       </w:pPr>
@@ -1928,8 +1681,7 @@
     </w:p>
     <w:p>
       <w:pPr>
-        <w:pStyle w:val="Normal1"/>
-        <w:pBdr/>
+        <w:pStyle w:val="LOnormal"/>
         <w:shd w:val="clear" w:fill="auto"/>
         <w:rPr/>
       </w:pPr>
@@ -1940,14 +1692,13 @@
     <w:p>
       <w:pPr>
         <w:pStyle w:val="Titre1"/>
-        <w:pBdr/>
         <w:shd w:val="clear" w:fill="auto"/>
         <w:rPr/>
       </w:pPr>
       <w:r>
         <w:rPr/>
         <w:drawing>
-          <wp:anchor behindDoc="0" distT="0" distB="0" distL="0" distR="0" simplePos="0" locked="0" layoutInCell="1" allowOverlap="1" relativeHeight="13">
+          <wp:anchor behindDoc="0" distT="0" distB="0" distL="0" distR="0" simplePos="0" locked="0" layoutInCell="1" allowOverlap="1" relativeHeight="7">
             <wp:simplePos x="0" y="0"/>
             <wp:positionH relativeFrom="column">
               <wp:posOffset>1031875</wp:posOffset>
@@ -1972,7 +1723,7 @@
                     </pic:cNvPicPr>
                   </pic:nvPicPr>
                   <pic:blipFill>
-                    <a:blip r:embed="rId9"/>
+                    <a:blip r:embed="rId10"/>
                     <a:stretch>
                       <a:fillRect/>
                     </a:stretch>
@@ -1996,30 +1747,26 @@
     <w:p>
       <w:pPr>
         <w:pStyle w:val="Titre1"/>
-        <w:pBdr/>
-        <w:shd w:val="clear" w:fill="auto"/>
-        <w:rPr/>
-      </w:pPr>
-      <w:r>
-        <w:rPr/>
-      </w:r>
-    </w:p>
-    <w:p>
-      <w:pPr>
-        <w:pStyle w:val="Normal1"/>
-        <w:pBdr/>
-        <w:shd w:val="clear" w:fill="auto"/>
-        <w:rPr/>
-      </w:pPr>
-      <w:r>
-        <w:rPr/>
-      </w:r>
-    </w:p>
-    <w:p>
-      <w:pPr>
-        <w:pStyle w:val="Normal1"/>
-        <w:pBdr/>
-        <w:shd w:val="clear" w:fill="auto"/>
+        <w:shd w:val="clear" w:fill="auto"/>
+        <w:rPr/>
+      </w:pPr>
+      <w:r>
+        <w:rPr/>
+      </w:r>
+    </w:p>
+    <w:p>
+      <w:pPr>
+        <w:pStyle w:val="LOnormal"/>
+        <w:shd w:val="clear" w:fill="auto"/>
+        <w:rPr/>
+      </w:pPr>
+      <w:r>
+        <w:rPr/>
+      </w:r>
+    </w:p>
+    <w:p>
+      <w:pPr>
+        <w:pStyle w:val="LOnormal"/>
         <w:rPr/>
       </w:pPr>
       <w:r>
@@ -2029,26 +1776,24 @@
     </w:p>
     <w:p>
       <w:pPr>
-        <w:pStyle w:val="Normal1"/>
-        <w:pBdr/>
-        <w:shd w:val="clear" w:fill="auto"/>
-        <w:rPr/>
-      </w:pPr>
-      <w:r>
-        <w:rPr/>
-      </w:r>
-    </w:p>
-    <w:p>
-      <w:pPr>
-        <w:pStyle w:val="Normal1"/>
-        <w:pBdr/>
+        <w:pStyle w:val="LOnormal"/>
+        <w:shd w:val="clear" w:fill="auto"/>
+        <w:rPr/>
+      </w:pPr>
+      <w:r>
+        <w:rPr/>
+      </w:r>
+    </w:p>
+    <w:p>
+      <w:pPr>
+        <w:pStyle w:val="LOnormal"/>
         <w:shd w:val="clear" w:fill="auto"/>
         <w:rPr/>
       </w:pPr>
       <w:r>
         <w:rPr/>
         <w:drawing>
-          <wp:anchor behindDoc="0" distT="0" distB="0" distL="0" distR="0" simplePos="0" locked="0" layoutInCell="1" allowOverlap="1" relativeHeight="14">
+          <wp:anchor behindDoc="0" distT="0" distB="0" distL="0" distR="0" simplePos="0" locked="0" layoutInCell="1" allowOverlap="1" relativeHeight="8">
             <wp:simplePos x="0" y="0"/>
             <wp:positionH relativeFrom="column">
               <wp:align>center</wp:align>
@@ -2073,7 +1818,7 @@
                     </pic:cNvPicPr>
                   </pic:nvPicPr>
                   <pic:blipFill>
-                    <a:blip r:embed="rId10"/>
+                    <a:blip r:embed="rId11"/>
                     <a:stretch>
                       <a:fillRect/>
                     </a:stretch>
@@ -2097,18 +1842,273 @@
     <w:p>
       <w:pPr>
         <w:pStyle w:val="Titre1"/>
-        <w:pBdr/>
-        <w:shd w:val="clear" w:fill="auto"/>
-        <w:rPr/>
-      </w:pPr>
-      <w:r>
-        <w:rPr/>
-      </w:r>
-    </w:p>
-    <w:p>
-      <w:pPr>
-        <w:pStyle w:val="Normal1"/>
-        <w:pBdr/>
+        <w:shd w:val="clear" w:fill="auto"/>
+        <w:rPr/>
+      </w:pPr>
+      <w:r>
+        <w:rPr/>
+      </w:r>
+    </w:p>
+    <w:p>
+      <w:pPr>
+        <w:pStyle w:val="LOnormal"/>
+        <w:shd w:val="clear" w:fill="auto"/>
+        <w:rPr/>
+      </w:pPr>
+      <w:r>
+        <w:rPr/>
+      </w:r>
+    </w:p>
+    <w:p>
+      <w:pPr>
+        <w:pStyle w:val="Titre2"/>
+        <w:shd w:val="clear" w:fill="auto"/>
+        <w:rPr/>
+      </w:pPr>
+      <w:r>
+        <w:rPr/>
+      </w:r>
+    </w:p>
+    <w:p>
+      <w:pPr>
+        <w:pStyle w:val="Titre2"/>
+        <w:rPr/>
+      </w:pPr>
+      <w:r>
+        <w:rPr/>
+        <w:t>Tasks and daily planing</w:t>
+      </w:r>
+    </w:p>
+    <w:p>
+      <w:pPr>
+        <w:pStyle w:val="LOnormal"/>
+        <w:shd w:val="clear" w:fill="auto"/>
+        <w:rPr/>
+      </w:pPr>
+      <w:r>
+        <w:rPr/>
+        <w:tab/>
+        <w:t>T</w:t>
+      </w:r>
+      <w:r>
+        <w:rPr>
+          <w:rFonts w:ascii="Open Sans" w:hAnsi="Open Sans"/>
+        </w:rPr>
+        <w:t xml:space="preserve">o </w:t>
+      </w:r>
+      <w:r>
+        <w:rPr>
+          <w:rFonts w:ascii="Open Sans" w:hAnsi="Open Sans"/>
+          <w:b w:val="false"/>
+          <w:i w:val="false"/>
+          <w:caps w:val="false"/>
+          <w:smallCaps w:val="false"/>
+          <w:color w:val="695D46"/>
+          <w:spacing w:val="0"/>
+          <w:sz w:val="22"/>
+          <w:szCs w:val="22"/>
+        </w:rPr>
+        <w:t xml:space="preserve">Visualize all of </w:t>
+      </w:r>
+      <w:r>
+        <w:rPr>
+          <w:rFonts w:ascii="Open Sans" w:hAnsi="Open Sans"/>
+          <w:b w:val="false"/>
+          <w:i w:val="false"/>
+          <w:caps w:val="false"/>
+          <w:smallCaps w:val="false"/>
+          <w:color w:val="695D46"/>
+          <w:spacing w:val="0"/>
+          <w:sz w:val="22"/>
+          <w:szCs w:val="22"/>
+        </w:rPr>
+        <w:t xml:space="preserve">my </w:t>
+      </w:r>
+      <w:r>
+        <w:rPr>
+          <w:rFonts w:ascii="Open Sans" w:hAnsi="Open Sans"/>
+          <w:b w:val="false"/>
+          <w:i w:val="false"/>
+          <w:caps w:val="false"/>
+          <w:smallCaps w:val="false"/>
+          <w:color w:val="695D46"/>
+          <w:spacing w:val="0"/>
+          <w:sz w:val="22"/>
+          <w:szCs w:val="22"/>
+        </w:rPr>
+        <w:t xml:space="preserve"> work and prioritize it right alongside </w:t>
+      </w:r>
+      <w:r>
+        <w:rPr>
+          <w:rFonts w:ascii="Open Sans" w:hAnsi="Open Sans"/>
+          <w:b w:val="false"/>
+          <w:i w:val="false"/>
+          <w:caps w:val="false"/>
+          <w:smallCaps w:val="false"/>
+          <w:color w:val="695D46"/>
+          <w:spacing w:val="0"/>
+          <w:sz w:val="22"/>
+          <w:szCs w:val="22"/>
+        </w:rPr>
+        <w:t>with the</w:t>
+      </w:r>
+      <w:r>
+        <w:rPr>
+          <w:rFonts w:ascii="Open Sans" w:hAnsi="Open Sans"/>
+          <w:b w:val="false"/>
+          <w:i w:val="false"/>
+          <w:caps w:val="false"/>
+          <w:smallCaps w:val="false"/>
+          <w:color w:val="695D46"/>
+          <w:spacing w:val="0"/>
+          <w:sz w:val="22"/>
+          <w:szCs w:val="22"/>
+        </w:rPr>
+        <w:t xml:space="preserve"> </w:t>
+      </w:r>
+      <w:r>
+        <w:rPr>
+          <w:rFonts w:ascii="Open Sans" w:hAnsi="Open Sans"/>
+          <w:b w:val="false"/>
+          <w:i w:val="false"/>
+          <w:caps w:val="false"/>
+          <w:smallCaps w:val="false"/>
+          <w:color w:val="695D46"/>
+          <w:spacing w:val="0"/>
+          <w:sz w:val="22"/>
+          <w:szCs w:val="22"/>
+        </w:rPr>
+        <w:t xml:space="preserve">code  </w:t>
+      </w:r>
+      <w:r>
+        <w:rPr>
+          <w:rFonts w:ascii="Open Sans" w:hAnsi="Open Sans"/>
+          <w:b w:val="false"/>
+          <w:i w:val="false"/>
+          <w:caps w:val="false"/>
+          <w:smallCaps w:val="false"/>
+          <w:color w:val="695D46"/>
+          <w:spacing w:val="0"/>
+          <w:sz w:val="22"/>
+          <w:szCs w:val="22"/>
+        </w:rPr>
+        <w:t xml:space="preserve">i used the github  project task board to set goals and manage my project todo list </w:t>
+      </w:r>
+      <w:r>
+        <w:rPr>
+          <w:rFonts w:ascii="Open Sans" w:hAnsi="Open Sans"/>
+          <w:color w:val="695D46"/>
+          <w:sz w:val="22"/>
+          <w:szCs w:val="22"/>
+        </w:rPr>
+        <w:t xml:space="preserve"> , </w:t>
+      </w:r>
+      <w:r>
+        <w:rPr>
+          <w:rFonts w:ascii="Open Sans" w:hAnsi="Open Sans"/>
+          <w:color w:val="695D46"/>
+          <w:sz w:val="22"/>
+          <w:szCs w:val="22"/>
+        </w:rPr>
+        <w:t>the task board is linked with  project</w:t>
+      </w:r>
+      <w:r>
+        <w:rPr>
+          <w:rFonts w:ascii="Open Sans" w:hAnsi="Open Sans"/>
+          <w:b w:val="false"/>
+          <w:i w:val="false"/>
+          <w:caps w:val="false"/>
+          <w:smallCaps w:val="false"/>
+          <w:color w:val="695D46"/>
+          <w:spacing w:val="0"/>
+          <w:sz w:val="22"/>
+          <w:szCs w:val="22"/>
+        </w:rPr>
+        <w:t xml:space="preserve"> issues and pull requests </w:t>
+      </w:r>
+      <w:r>
+        <w:rPr>
+          <w:rFonts w:ascii="Open Sans" w:hAnsi="Open Sans"/>
+          <w:b w:val="false"/>
+          <w:i w:val="false"/>
+          <w:caps w:val="false"/>
+          <w:smallCaps w:val="false"/>
+          <w:color w:val="695D46"/>
+          <w:spacing w:val="0"/>
+          <w:sz w:val="22"/>
+          <w:szCs w:val="22"/>
+        </w:rPr>
+        <w:t>, the picture below show sharik task board</w:t>
+      </w:r>
+    </w:p>
+    <w:p>
+      <w:pPr>
+        <w:pStyle w:val="LOnormal"/>
+        <w:shd w:val="clear" w:fill="auto"/>
+        <w:rPr>
+          <w:rFonts w:ascii="Inter;apple-system;BlinkMacSystemFont;Segoe UI;Helvetica;Arial;sans-serif;Apple Color Emoji;Segoe UI Emoji;Segoe UI Symbol" w:hAnsi="Inter;apple-system;BlinkMacSystemFont;Segoe UI;Helvetica;Arial;sans-serif;Apple Color Emoji;Segoe UI Emoji;Segoe UI Symbol"/>
+          <w:b w:val="false"/>
+          <w:i w:val="false"/>
+          <w:caps w:val="false"/>
+          <w:smallCaps w:val="false"/>
+          <w:color w:val="695D46"/>
+          <w:spacing w:val="0"/>
+          <w:sz w:val="22"/>
+          <w:szCs w:val="22"/>
+        </w:rPr>
+      </w:pPr>
+      <w:r>
+        <w:rPr/>
+        <w:drawing>
+          <wp:anchor behindDoc="0" distT="0" distB="0" distL="0" distR="0" simplePos="0" locked="0" layoutInCell="1" allowOverlap="1" relativeHeight="21">
+            <wp:simplePos x="0" y="0"/>
+            <wp:positionH relativeFrom="column">
+              <wp:posOffset>-198755</wp:posOffset>
+            </wp:positionH>
+            <wp:positionV relativeFrom="paragraph">
+              <wp:posOffset>195580</wp:posOffset>
+            </wp:positionV>
+            <wp:extent cx="5943600" cy="2390775"/>
+            <wp:effectExtent l="0" t="0" r="0" b="0"/>
+            <wp:wrapSquare wrapText="largest"/>
+            <wp:docPr id="10" name="Image7" descr=""/>
+            <wp:cNvGraphicFramePr>
+              <a:graphicFrameLocks xmlns:a="http://schemas.openxmlformats.org/drawingml/2006/main" noChangeAspect="1"/>
+            </wp:cNvGraphicFramePr>
+            <a:graphic xmlns:a="http://schemas.openxmlformats.org/drawingml/2006/main">
+              <a:graphicData uri="http://schemas.openxmlformats.org/drawingml/2006/picture">
+                <pic:pic xmlns:pic="http://schemas.openxmlformats.org/drawingml/2006/picture">
+                  <pic:nvPicPr>
+                    <pic:cNvPr id="10" name="Image7" descr=""/>
+                    <pic:cNvPicPr>
+                      <a:picLocks noChangeAspect="1" noChangeArrowheads="1"/>
+                    </pic:cNvPicPr>
+                  </pic:nvPicPr>
+                  <pic:blipFill>
+                    <a:blip r:embed="rId12"/>
+                    <a:stretch>
+                      <a:fillRect/>
+                    </a:stretch>
+                  </pic:blipFill>
+                  <pic:spPr bwMode="auto">
+                    <a:xfrm>
+                      <a:off x="0" y="0"/>
+                      <a:ext cx="5943600" cy="2390775"/>
+                    </a:xfrm>
+                    <a:prstGeom prst="rect">
+                      <a:avLst/>
+                    </a:prstGeom>
+                  </pic:spPr>
+                </pic:pic>
+              </a:graphicData>
+            </a:graphic>
+          </wp:anchor>
+        </w:drawing>
+      </w:r>
+    </w:p>
+    <w:p>
+      <w:pPr>
+        <w:pStyle w:val="LOnormal"/>
         <w:shd w:val="clear" w:fill="auto"/>
         <w:rPr/>
       </w:pPr>
@@ -2119,15 +2119,123 @@
     <w:p>
       <w:pPr>
         <w:pStyle w:val="Titre1"/>
-        <w:pBdr/>
-        <w:shd w:val="clear" w:fill="auto"/>
-        <w:rPr/>
-      </w:pPr>
-      <w:bookmarkStart w:id="4" w:name="_yyrhu7ml5bea"/>
-      <w:bookmarkEnd w:id="4"/>
-      <w:r>
-        <w:rPr/>
-        <w:t>Milestones</w:t>
+        <w:shd w:val="clear" w:fill="auto"/>
+        <w:rPr/>
+      </w:pPr>
+      <w:r>
+        <w:rPr/>
+      </w:r>
+    </w:p>
+    <w:p>
+      <w:pPr>
+        <w:pStyle w:val="LOnormal"/>
+        <w:shd w:val="clear" w:fill="auto"/>
+        <w:ind w:hanging="0"/>
+        <w:rPr/>
+      </w:pPr>
+      <w:r>
+        <w:rPr/>
+      </w:r>
+    </w:p>
+    <w:p>
+      <w:pPr>
+        <w:pStyle w:val="LOnormal"/>
+        <w:shd w:val="clear" w:fill="auto"/>
+        <w:ind w:left="720" w:hanging="0"/>
+        <w:rPr/>
+      </w:pPr>
+      <w:r>
+        <w:rPr/>
+        <w:t>To keep your self organized you should set a daily goals for this i used the gitkraken timeline , beautiful UI and easy to use, the photo below show sharik timeline</w:t>
+      </w:r>
+    </w:p>
+    <w:p>
+      <w:pPr>
+        <w:pStyle w:val="LOnormal"/>
+        <w:shd w:val="clear" w:fill="auto"/>
+        <w:ind w:left="720" w:hanging="0"/>
+        <w:rPr/>
+      </w:pPr>
+      <w:r>
+        <w:rPr/>
+        <w:drawing>
+          <wp:anchor behindDoc="0" distT="0" distB="0" distL="0" distR="0" simplePos="0" locked="0" layoutInCell="1" allowOverlap="1" relativeHeight="22">
+            <wp:simplePos x="0" y="0"/>
+            <wp:positionH relativeFrom="column">
+              <wp:posOffset>260985</wp:posOffset>
+            </wp:positionH>
+            <wp:positionV relativeFrom="paragraph">
+              <wp:posOffset>187325</wp:posOffset>
+            </wp:positionV>
+            <wp:extent cx="5486400" cy="2622550"/>
+            <wp:effectExtent l="0" t="0" r="0" b="0"/>
+            <wp:wrapSquare wrapText="largest"/>
+            <wp:docPr id="11" name="Image8" descr=""/>
+            <wp:cNvGraphicFramePr>
+              <a:graphicFrameLocks xmlns:a="http://schemas.openxmlformats.org/drawingml/2006/main" noChangeAspect="1"/>
+            </wp:cNvGraphicFramePr>
+            <a:graphic xmlns:a="http://schemas.openxmlformats.org/drawingml/2006/main">
+              <a:graphicData uri="http://schemas.openxmlformats.org/drawingml/2006/picture">
+                <pic:pic xmlns:pic="http://schemas.openxmlformats.org/drawingml/2006/picture">
+                  <pic:nvPicPr>
+                    <pic:cNvPr id="11" name="Image8" descr=""/>
+                    <pic:cNvPicPr>
+                      <a:picLocks noChangeAspect="1" noChangeArrowheads="1"/>
+                    </pic:cNvPicPr>
+                  </pic:nvPicPr>
+                  <pic:blipFill>
+                    <a:blip r:embed="rId13"/>
+                    <a:stretch>
+                      <a:fillRect/>
+                    </a:stretch>
+                  </pic:blipFill>
+                  <pic:spPr bwMode="auto">
+                    <a:xfrm>
+                      <a:off x="0" y="0"/>
+                      <a:ext cx="5486400" cy="2622550"/>
+                    </a:xfrm>
+                    <a:prstGeom prst="rect">
+                      <a:avLst/>
+                    </a:prstGeom>
+                  </pic:spPr>
+                </pic:pic>
+              </a:graphicData>
+            </a:graphic>
+          </wp:anchor>
+        </w:drawing>
+      </w:r>
+    </w:p>
+    <w:p>
+      <w:pPr>
+        <w:pStyle w:val="LOnormal"/>
+        <w:shd w:val="clear" w:fill="auto"/>
+        <w:ind w:left="720" w:hanging="0"/>
+        <w:rPr/>
+      </w:pPr>
+      <w:r>
+        <w:rPr/>
+      </w:r>
+    </w:p>
+    <w:p>
+      <w:pPr>
+        <w:pStyle w:val="LOnormal"/>
+        <w:shd w:val="clear" w:fill="auto"/>
+        <w:ind w:left="720" w:hanging="0"/>
+        <w:rPr/>
+      </w:pPr>
+      <w:r>
+        <w:rPr/>
+      </w:r>
+    </w:p>
+    <w:p>
+      <w:pPr>
+        <w:pStyle w:val="Titre1"/>
+        <w:shd w:val="clear" w:fill="auto"/>
+        <w:rPr/>
+      </w:pPr>
+      <w:r>
+        <w:rPr/>
+        <w:t xml:space="preserve">Languages &amp; Frameworks &amp; technical choices </w:t>
       </w:r>
     </w:p>
     <w:p>
@@ -2137,40 +2245,140 @@
           <w:ilvl w:val="0"/>
           <w:numId w:val="2"/>
         </w:numPr>
-        <w:pBdr/>
         <w:shd w:val="clear" w:fill="auto"/>
         <w:spacing w:lineRule="auto" w:line="240" w:before="320" w:after="0"/>
         <w:ind w:left="720" w:hanging="360"/>
+        <w:rPr/>
+      </w:pPr>
+      <w:r>
         <w:rPr>
           <w:sz w:val="32"/>
           <w:szCs w:val="32"/>
         </w:rPr>
-      </w:pPr>
-      <w:bookmarkStart w:id="5" w:name="_buwz1tcz7y35"/>
-      <w:bookmarkEnd w:id="5"/>
-      <w:r>
-        <w:rPr>
-          <w:sz w:val="32"/>
-          <w:szCs w:val="32"/>
-        </w:rPr>
-        <w:t>Lorem ipsum</w:t>
-      </w:r>
-    </w:p>
-    <w:p>
-      <w:pPr>
-        <w:pStyle w:val="Normal1"/>
-        <w:pBdr/>
+        <w:t xml:space="preserve">Python </w:t>
+      </w:r>
+    </w:p>
+    <w:p>
+      <w:pPr>
+        <w:pStyle w:val="LOnormal"/>
         <w:shd w:val="clear" w:fill="auto"/>
         <w:ind w:left="720" w:hanging="0"/>
         <w:rPr>
-          <w:color w:val="999999"/>
-          <w:sz w:val="22"/>
-          <w:szCs w:val="22"/>
-        </w:rPr>
-      </w:pPr>
-      <w:r>
-        <w:rPr/>
-        <w:t>Lorem ipsum dolor sit amet, consectetuer adipiscing elit, sed diam nonummy nibh euismod tincidunt ut laoreet dolore magna aliquam erat volutpat.</w:t>
+          <w:rFonts w:ascii="Open Sans" w:hAnsi="Open Sans"/>
+          <w:color w:val="695D46"/>
+          <w:sz w:val="22"/>
+          <w:szCs w:val="22"/>
+          <w:highlight w:val="white"/>
+        </w:rPr>
+      </w:pPr>
+      <w:r>
+        <w:rPr>
+          <w:rFonts w:ascii="Open Sans" w:hAnsi="Open Sans"/>
+          <w:caps w:val="false"/>
+          <w:smallCaps w:val="false"/>
+          <w:color w:val="695D46"/>
+          <w:spacing w:val="0"/>
+          <w:sz w:val="22"/>
+          <w:szCs w:val="22"/>
+          <w:highlight w:val="white"/>
+        </w:rPr>
+        <w:t xml:space="preserve">Python </w:t>
+      </w:r>
+      <w:r>
+        <w:rPr>
+          <w:rFonts w:ascii="Open Sans" w:hAnsi="Open Sans"/>
+          <w:b w:val="false"/>
+          <w:i w:val="false"/>
+          <w:caps w:val="false"/>
+          <w:smallCaps w:val="false"/>
+          <w:color w:val="695D46"/>
+          <w:spacing w:val="0"/>
+          <w:sz w:val="22"/>
+          <w:szCs w:val="22"/>
+          <w:highlight w:val="white"/>
+        </w:rPr>
+        <w:t>is one of the most popular programming languages today</w:t>
+      </w:r>
+      <w:r>
+        <w:rPr>
+          <w:rFonts w:ascii="Open Sans" w:hAnsi="Open Sans"/>
+          <w:color w:val="695D46"/>
+          <w:sz w:val="22"/>
+          <w:szCs w:val="22"/>
+          <w:highlight w:val="white"/>
+        </w:rPr>
+        <w:t xml:space="preserve"> </w:t>
+      </w:r>
+    </w:p>
+    <w:p>
+      <w:pPr>
+        <w:pStyle w:val="Corpsdetexte"/>
+        <w:shd w:val="clear" w:fill="auto"/>
+        <w:ind w:left="720" w:hanging="0"/>
+        <w:rPr>
+          <w:rFonts w:ascii="Open Sans" w:hAnsi="Open Sans"/>
+          <w:color w:val="695D46"/>
+          <w:highlight w:val="white"/>
+        </w:rPr>
+      </w:pPr>
+      <w:r>
+        <w:rPr>
+          <w:rFonts w:ascii="Open Sans" w:hAnsi="Open Sans"/>
+          <w:color w:val="695D46"/>
+          <w:highlight w:val="white"/>
+        </w:rPr>
+        <w:t>Python web development quite simple because you can easily achieve more functions with fewer lines of code. Basically, if you know the basics.</w:t>
+      </w:r>
+    </w:p>
+    <w:p>
+      <w:pPr>
+        <w:pStyle w:val="Corpsdetexte"/>
+        <w:rPr>
+          <w:rFonts w:ascii="Open Sans" w:hAnsi="Open Sans"/>
+          <w:color w:val="695D46"/>
+          <w:highlight w:val="white"/>
+        </w:rPr>
+      </w:pPr>
+      <w:r>
+        <w:rPr>
+          <w:rFonts w:ascii="Open Sans" w:hAnsi="Open Sans"/>
+          <w:color w:val="695D46"/>
+          <w:highlight w:val="white"/>
+        </w:rPr>
+        <w:tab/>
+        <w:t xml:space="preserve">Web development with Python is particularly popular among rookies because of its </w:t>
+        <w:tab/>
+      </w:r>
+      <w:r>
+        <w:rPr>
+          <w:rFonts w:ascii="Open Sans" w:hAnsi="Open Sans"/>
+          <w:color w:val="695D46"/>
+          <w:highlight w:val="white"/>
+        </w:rPr>
+        <w:t>r</w:t>
+      </w:r>
+      <w:r>
+        <w:rPr>
+          <w:rFonts w:ascii="Open Sans" w:hAnsi="Open Sans"/>
+          <w:color w:val="695D46"/>
+          <w:highlight w:val="white"/>
+        </w:rPr>
+        <w:t>eadability and efficiency.</w:t>
+      </w:r>
+    </w:p>
+    <w:p>
+      <w:pPr>
+        <w:pStyle w:val="LOnormal"/>
+        <w:shd w:val="clear" w:fill="auto"/>
+        <w:ind w:left="720" w:hanging="0"/>
+        <w:rPr>
+          <w:highlight w:val="white"/>
+        </w:rPr>
+      </w:pPr>
+      <w:r>
+        <w:rPr>
+          <w:highlight w:val="white"/>
+        </w:rPr>
       </w:r>
     </w:p>
     <w:p>
@@ -2180,36 +2388,2219 @@
           <w:ilvl w:val="0"/>
           <w:numId w:val="2"/>
         </w:numPr>
-        <w:pBdr/>
         <w:shd w:val="clear" w:fill="auto"/>
         <w:ind w:left="720" w:hanging="360"/>
-        <w:rPr/>
-      </w:pPr>
-      <w:bookmarkStart w:id="6" w:name="_p2nityf5kx5q"/>
+        <w:rPr>
+          <w:rFonts w:ascii="PT Sans Narrow" w:hAnsi="PT Sans Narrow" w:eastAsia="PT Sans Narrow" w:cs="PT Sans Narrow"/>
+          <w:color w:val="008575"/>
+          <w:kern w:val="0"/>
+          <w:sz w:val="32"/>
+          <w:szCs w:val="32"/>
+          <w:lang w:val="en" w:eastAsia="zh-CN" w:bidi="hi-IN"/>
+        </w:rPr>
+      </w:pPr>
+      <w:r>
+        <w:rPr>
+          <w:rFonts w:eastAsia="PT Sans Narrow" w:cs="PT Sans Narrow"/>
+          <w:color w:val="008575"/>
+          <w:kern w:val="0"/>
+          <w:sz w:val="32"/>
+          <w:szCs w:val="32"/>
+          <w:lang w:val="en" w:eastAsia="zh-CN" w:bidi="hi-IN"/>
+        </w:rPr>
+        <w:t>J</w:t>
+      </w:r>
+      <w:r>
+        <w:rPr>
+          <w:rFonts w:eastAsia="PT Sans Narrow" w:cs="PT Sans Narrow"/>
+          <w:color w:val="008575"/>
+          <w:kern w:val="0"/>
+          <w:sz w:val="32"/>
+          <w:szCs w:val="32"/>
+          <w:lang w:val="en" w:eastAsia="zh-CN" w:bidi="hi-IN"/>
+        </w:rPr>
+        <w:t>avaScript</w:t>
+      </w:r>
+    </w:p>
+    <w:p>
+      <w:pPr>
+        <w:pStyle w:val="LOnormal"/>
+        <w:numPr>
+          <w:ilvl w:val="0"/>
+          <w:numId w:val="0"/>
+        </w:numPr>
+        <w:ind w:left="720" w:hanging="0"/>
+        <w:rPr>
+          <w:rFonts w:ascii="Open Sans" w:hAnsi="Open Sans"/>
+          <w:color w:val="695D46"/>
+          <w:sz w:val="22"/>
+          <w:szCs w:val="22"/>
+        </w:rPr>
+      </w:pPr>
+      <w:r>
+        <w:rPr>
+          <w:rFonts w:ascii="Open Sans" w:hAnsi="Open Sans"/>
+          <w:b w:val="false"/>
+          <w:i w:val="false"/>
+          <w:caps w:val="false"/>
+          <w:smallCaps w:val="false"/>
+          <w:color w:val="695D46"/>
+          <w:spacing w:val="0"/>
+          <w:sz w:val="22"/>
+          <w:szCs w:val="22"/>
+        </w:rPr>
+        <w:t>The JavaScript language is easy to learn and offers syntax that is close to English. It uses the DOM model that provides plenty of predefined functionalities to the various objects on pages making it a breeze to develop a script to solve a custom purpose</w:t>
+      </w:r>
+      <w:r>
+        <w:rPr>
+          <w:rFonts w:ascii="Open Sans" w:hAnsi="Open Sans"/>
+          <w:color w:val="695D46"/>
+          <w:sz w:val="22"/>
+          <w:szCs w:val="22"/>
+        </w:rPr>
+        <w:t xml:space="preserve"> </w:t>
+      </w:r>
+    </w:p>
+    <w:p>
+      <w:pPr>
+        <w:pStyle w:val="LOnormal"/>
+        <w:numPr>
+          <w:ilvl w:val="0"/>
+          <w:numId w:val="0"/>
+        </w:numPr>
+        <w:ind w:left="720" w:hanging="0"/>
+        <w:rPr>
+          <w:rFonts w:ascii="Open Sans" w:hAnsi="Open Sans"/>
+          <w:color w:val="695D46"/>
+          <w:sz w:val="22"/>
+          <w:szCs w:val="22"/>
+        </w:rPr>
+      </w:pPr>
+      <w:r>
+        <w:rPr>
+          <w:rFonts w:ascii="Open Sans" w:hAnsi="Open Sans"/>
+          <w:b w:val="false"/>
+          <w:i w:val="false"/>
+          <w:caps w:val="false"/>
+          <w:smallCaps w:val="false"/>
+          <w:color w:val="695D46"/>
+          <w:spacing w:val="0"/>
+          <w:sz w:val="22"/>
+          <w:szCs w:val="22"/>
+        </w:rPr>
+        <w:t>JavaScript does not require compilation process so no compiler is needed. The browser interprets JavaScript as it HTML tags</w:t>
+      </w:r>
+      <w:r>
+        <w:rPr>
+          <w:rFonts w:ascii="Open Sans" w:hAnsi="Open Sans"/>
+          <w:color w:val="695D46"/>
+          <w:sz w:val="22"/>
+          <w:szCs w:val="22"/>
+        </w:rPr>
+        <w:t xml:space="preserve"> </w:t>
+      </w:r>
+    </w:p>
+    <w:p>
+      <w:pPr>
+        <w:pStyle w:val="LOnormal"/>
+        <w:numPr>
+          <w:ilvl w:val="0"/>
+          <w:numId w:val="0"/>
+        </w:numPr>
+        <w:ind w:left="720" w:hanging="0"/>
+        <w:rPr>
+          <w:rFonts w:ascii="Open Sans" w:hAnsi="Open Sans"/>
+          <w:color w:val="695D46"/>
+          <w:sz w:val="22"/>
+          <w:szCs w:val="22"/>
+        </w:rPr>
+      </w:pPr>
+      <w:r>
+        <w:rPr>
+          <w:rFonts w:ascii="Open Sans" w:hAnsi="Open Sans"/>
+          <w:color w:val="695D46"/>
+          <w:sz w:val="22"/>
+          <w:szCs w:val="22"/>
+        </w:rPr>
+      </w:r>
+    </w:p>
+    <w:p>
+      <w:pPr>
+        <w:pStyle w:val="Titre2"/>
+        <w:numPr>
+          <w:ilvl w:val="0"/>
+          <w:numId w:val="2"/>
+        </w:numPr>
+        <w:rPr/>
+      </w:pPr>
+      <w:r>
+        <w:rPr/>
+        <w:t>Django vs Nodejs</w:t>
+      </w:r>
+    </w:p>
+    <w:p>
+      <w:pPr>
+        <w:pStyle w:val="LOnormal"/>
+        <w:numPr>
+          <w:ilvl w:val="0"/>
+          <w:numId w:val="0"/>
+        </w:numPr>
+        <w:ind w:left="720" w:hanging="0"/>
+        <w:rPr>
+          <w:rFonts w:ascii="apple-system;BlinkMacSystemFont;Segoe UI;Roboto;Oxygen;Ubuntu;Cantarell;Fira Sans;Droid Sans;Helvetica Neue;sans-serif" w:hAnsi="apple-system;BlinkMacSystemFont;Segoe UI;Roboto;Oxygen;Ubuntu;Cantarell;Fira Sans;Droid Sans;Helvetica Neue;sans-serif"/>
+          <w:b w:val="false"/>
+          <w:i w:val="false"/>
+          <w:caps w:val="false"/>
+          <w:smallCaps w:val="false"/>
+          <w:color w:val="303133"/>
+          <w:spacing w:val="0"/>
+          <w:sz w:val="16"/>
+        </w:rPr>
+      </w:pPr>
+      <w:r>
+        <w:rPr>
+          <w:rFonts w:ascii="Open Sans" w:hAnsi="Open Sans"/>
+          <w:b w:val="false"/>
+          <w:bCs w:val="false"/>
+          <w:i w:val="false"/>
+          <w:iCs w:val="false"/>
+          <w:caps w:val="false"/>
+          <w:smallCaps w:val="false"/>
+          <w:color w:val="695D46"/>
+          <w:spacing w:val="0"/>
+          <w:sz w:val="22"/>
+          <w:szCs w:val="22"/>
+        </w:rPr>
+        <w:t>As both of these technologies are equally popular and versatile, it is generally a big question to decide which one of the one to use for your upcoming project. There are several ways for an app to run on technologies. Choosing an application solely depends on the requirement of that particular app.</w:t>
+      </w:r>
+      <w:r>
+        <w:rPr>
+          <w:rFonts w:ascii="Open Sans" w:hAnsi="Open Sans"/>
+          <w:b w:val="false"/>
+          <w:i w:val="false"/>
+          <w:caps w:val="false"/>
+          <w:smallCaps w:val="false"/>
+          <w:color w:val="695D46"/>
+          <w:spacing w:val="0"/>
+          <w:sz w:val="22"/>
+          <w:szCs w:val="22"/>
+        </w:rPr>
+        <w:t xml:space="preserve">  </w:t>
+      </w:r>
+    </w:p>
+    <w:p>
+      <w:pPr>
+        <w:pStyle w:val="LOnormal"/>
+        <w:numPr>
+          <w:ilvl w:val="0"/>
+          <w:numId w:val="0"/>
+        </w:numPr>
+        <w:ind w:left="720" w:hanging="0"/>
+        <w:rPr>
+          <w:rFonts w:ascii="Open Sans" w:hAnsi="Open Sans"/>
+          <w:color w:val="695D46"/>
+          <w:sz w:val="22"/>
+          <w:szCs w:val="22"/>
+        </w:rPr>
+      </w:pPr>
+      <w:r>
+        <w:rPr>
+          <w:rFonts w:ascii="Open Sans" w:hAnsi="Open Sans"/>
+          <w:b w:val="false"/>
+          <w:i w:val="false"/>
+          <w:caps w:val="false"/>
+          <w:smallCaps w:val="false"/>
+          <w:color w:val="695D46"/>
+          <w:spacing w:val="0"/>
+          <w:sz w:val="22"/>
+          <w:szCs w:val="22"/>
+        </w:rPr>
+        <w:t>Django is more secured and comes with a built-in system, preventing any security deficiency.</w:t>
+      </w:r>
+      <w:r>
+        <w:rPr>
+          <w:rFonts w:ascii="Open Sans" w:hAnsi="Open Sans"/>
+          <w:color w:val="695D46"/>
+          <w:sz w:val="22"/>
+          <w:szCs w:val="22"/>
+        </w:rPr>
+        <w:t xml:space="preserve"> </w:t>
+      </w:r>
+      <w:r>
+        <w:rPr>
+          <w:rFonts w:ascii="Open Sans" w:hAnsi="Open Sans"/>
+          <w:b w:val="false"/>
+          <w:i w:val="false"/>
+          <w:caps w:val="false"/>
+          <w:smallCaps w:val="false"/>
+          <w:color w:val="695D46"/>
+          <w:spacing w:val="0"/>
+          <w:sz w:val="22"/>
+          <w:szCs w:val="22"/>
+        </w:rPr>
+        <w:t>NodeJS is not as secured as Django and requires manual operations in the system to manage security flaws.</w:t>
+      </w:r>
+      <w:r>
+        <w:rPr>
+          <w:rFonts w:ascii="Open Sans" w:hAnsi="Open Sans"/>
+          <w:color w:val="695D46"/>
+          <w:sz w:val="22"/>
+          <w:szCs w:val="22"/>
+        </w:rPr>
+        <w:t xml:space="preserve"> </w:t>
+      </w:r>
+    </w:p>
+    <w:p>
+      <w:pPr>
+        <w:pStyle w:val="LOnormal"/>
+        <w:numPr>
+          <w:ilvl w:val="0"/>
+          <w:numId w:val="0"/>
+        </w:numPr>
+        <w:ind w:left="720" w:hanging="0"/>
+        <w:rPr>
+          <w:rFonts w:ascii="Open Sans" w:hAnsi="Open Sans"/>
+          <w:color w:val="695D46"/>
+          <w:sz w:val="22"/>
+          <w:szCs w:val="22"/>
+        </w:rPr>
+      </w:pPr>
+      <w:r>
+        <w:rPr>
+          <w:rFonts w:ascii="Open Sans" w:hAnsi="Open Sans"/>
+          <w:b w:val="false"/>
+          <w:i w:val="false"/>
+          <w:caps w:val="false"/>
+          <w:smallCaps w:val="false"/>
+          <w:color w:val="695D46"/>
+          <w:spacing w:val="0"/>
+          <w:sz w:val="22"/>
+          <w:szCs w:val="22"/>
+        </w:rPr>
+        <w:t>Django</w:t>
+      </w:r>
+      <w:r>
+        <w:rPr>
+          <w:rFonts w:ascii="Open Sans" w:hAnsi="Open Sans"/>
+          <w:b w:val="false"/>
+          <w:i w:val="false"/>
+          <w:caps w:val="false"/>
+          <w:smallCaps w:val="false"/>
+          <w:color w:val="695D46"/>
+          <w:spacing w:val="0"/>
+          <w:sz w:val="22"/>
+          <w:szCs w:val="22"/>
+        </w:rPr>
+        <w:t xml:space="preserve"> offers better performance, as there is a built-in house template system facilitating the execution of a required task quickly, The performance of NodeJS is also good, as it allows the web professionals with more freedom when it comes to implementations. But again, this increases the overall time required to build the application.</w:t>
+      </w:r>
+    </w:p>
+    <w:p>
+      <w:pPr>
+        <w:pStyle w:val="LOnormal"/>
+        <w:numPr>
+          <w:ilvl w:val="0"/>
+          <w:numId w:val="0"/>
+        </w:numPr>
+        <w:ind w:left="720" w:hanging="0"/>
+        <w:rPr>
+          <w:rFonts w:ascii="Open Sans" w:hAnsi="Open Sans"/>
+          <w:b/>
+          <w:b/>
+          <w:bCs/>
+          <w:color w:val="695D46"/>
+          <w:sz w:val="22"/>
+          <w:szCs w:val="22"/>
+        </w:rPr>
+      </w:pPr>
+      <w:r>
+        <w:rPr>
+          <w:rFonts w:ascii="Open Sans" w:hAnsi="Open Sans"/>
+          <w:b/>
+          <w:bCs/>
+          <w:i w:val="false"/>
+          <w:caps w:val="false"/>
+          <w:smallCaps w:val="false"/>
+          <w:color w:val="695D46"/>
+          <w:spacing w:val="0"/>
+          <w:sz w:val="22"/>
+          <w:szCs w:val="22"/>
+        </w:rPr>
+        <w:t>I picked django because i didnt have so much time to create this app and because im more familiare with django then nodejs .</w:t>
+      </w:r>
+    </w:p>
+    <w:p>
+      <w:pPr>
+        <w:pStyle w:val="LOnormal"/>
+        <w:numPr>
+          <w:ilvl w:val="0"/>
+          <w:numId w:val="0"/>
+        </w:numPr>
+        <w:ind w:left="720" w:hanging="0"/>
+        <w:rPr>
+          <w:rFonts w:ascii="Open Sans" w:hAnsi="Open Sans"/>
+          <w:b/>
+          <w:b/>
+          <w:bCs/>
+          <w:color w:val="695D46"/>
+          <w:sz w:val="22"/>
+          <w:szCs w:val="22"/>
+        </w:rPr>
+      </w:pPr>
+      <w:r>
+        <w:rPr>
+          <w:rFonts w:ascii="Open Sans" w:hAnsi="Open Sans"/>
+          <w:b/>
+          <w:bCs/>
+          <w:i w:val="false"/>
+          <w:caps w:val="false"/>
+          <w:smallCaps w:val="false"/>
+          <w:color w:val="695D46"/>
+          <w:spacing w:val="0"/>
+          <w:sz w:val="22"/>
+          <w:szCs w:val="22"/>
+        </w:rPr>
+        <w:t xml:space="preserve">But im planing to use both of this powerfull technolgies in the future version of this app , django for authentification and when security is important , nodejs for my blog , messaging and comment system </w:t>
+      </w:r>
+    </w:p>
+    <w:p>
+      <w:pPr>
+        <w:pStyle w:val="Titre2"/>
+        <w:numPr>
+          <w:ilvl w:val="0"/>
+          <w:numId w:val="2"/>
+        </w:numPr>
+        <w:rPr/>
+      </w:pPr>
+      <w:r>
+        <w:rPr/>
+        <w:t>RabbitMQ</w:t>
+      </w:r>
+    </w:p>
+    <w:p>
+      <w:pPr>
+        <w:pStyle w:val="LOnormal"/>
+        <w:numPr>
+          <w:ilvl w:val="0"/>
+          <w:numId w:val="0"/>
+        </w:numPr>
+        <w:ind w:left="720" w:hanging="0"/>
+        <w:rPr/>
+      </w:pPr>
+      <w:r>
+        <w:rPr>
+          <w:b w:val="false"/>
+          <w:i w:val="false"/>
+          <w:caps w:val="false"/>
+          <w:smallCaps w:val="false"/>
+          <w:spacing w:val="0"/>
+          <w:sz w:val="22"/>
+          <w:szCs w:val="22"/>
+        </w:rPr>
+        <w:t>RabbitMQ is the most widely deployed open source message broker.</w:t>
+      </w:r>
+      <w:r>
+        <w:rPr>
+          <w:i w:val="false"/>
+          <w:caps w:val="false"/>
+          <w:smallCaps w:val="false"/>
+          <w:spacing w:val="0"/>
+          <w:sz w:val="22"/>
+          <w:szCs w:val="22"/>
+        </w:rPr>
+        <w:t xml:space="preserve"> </w:t>
+        <w:tab/>
+      </w:r>
+    </w:p>
+    <w:p>
+      <w:pPr>
+        <w:pStyle w:val="LOnormal"/>
+        <w:numPr>
+          <w:ilvl w:val="0"/>
+          <w:numId w:val="0"/>
+        </w:numPr>
+        <w:ind w:left="720" w:hanging="0"/>
+        <w:rPr/>
+      </w:pPr>
+      <w:r>
+        <w:rPr/>
+        <w:t>Why rabbitMQ !! , its because im gonna use two different technologies for my app django and nodejs and rabbitMQ is gonna manage the communication between this two technologies</w:t>
+      </w:r>
+    </w:p>
+    <w:p>
+      <w:pPr>
+        <w:pStyle w:val="Titre2"/>
+        <w:numPr>
+          <w:ilvl w:val="0"/>
+          <w:numId w:val="2"/>
+        </w:numPr>
+        <w:rPr/>
+      </w:pPr>
+      <w:r>
+        <w:rPr/>
+        <w:t>GraphQl</w:t>
+      </w:r>
+    </w:p>
+    <w:p>
+      <w:pPr>
+        <w:pStyle w:val="LOnormal"/>
+        <w:numPr>
+          <w:ilvl w:val="0"/>
+          <w:numId w:val="0"/>
+        </w:numPr>
+        <w:ind w:left="720" w:hanging="0"/>
+        <w:rPr/>
+      </w:pPr>
+      <w:r>
+        <w:rPr>
+          <w:rFonts w:ascii="Open Sans" w:hAnsi="Open Sans"/>
+          <w:b w:val="false"/>
+          <w:i w:val="false"/>
+          <w:caps w:val="false"/>
+          <w:smallCaps w:val="false"/>
+          <w:spacing w:val="0"/>
+          <w:sz w:val="22"/>
+          <w:szCs w:val="22"/>
+        </w:rPr>
+        <w:t>GraphQL is an open-source data query and manipulation language for APIs, and a runtime for fulfilling queries with existing data. GraphQL was developed internally by Facebook in 2012 before being publicly released in 2015</w:t>
+      </w:r>
+      <w:r>
+        <w:rPr/>
+        <w:t xml:space="preserve"> </w:t>
+      </w:r>
+    </w:p>
+    <w:p>
+      <w:pPr>
+        <w:pStyle w:val="LOnormal"/>
+        <w:numPr>
+          <w:ilvl w:val="0"/>
+          <w:numId w:val="0"/>
+        </w:numPr>
+        <w:ind w:left="720" w:hanging="0"/>
+        <w:rPr>
+          <w:rFonts w:ascii="Open Sans" w:hAnsi="Open Sans"/>
+          <w:sz w:val="22"/>
+          <w:szCs w:val="22"/>
+        </w:rPr>
+      </w:pPr>
+      <w:r>
+        <w:rPr>
+          <w:rFonts w:ascii="Open Sans" w:hAnsi="Open Sans"/>
+          <w:color w:val="695D46"/>
+          <w:sz w:val="22"/>
+          <w:szCs w:val="22"/>
+        </w:rPr>
+        <w:t xml:space="preserve">why graphql !!! </w:t>
+      </w:r>
+      <w:r>
+        <w:rPr>
+          <w:rFonts w:ascii="Open Sans" w:hAnsi="Open Sans"/>
+          <w:b/>
+          <w:bCs/>
+          <w:i w:val="false"/>
+          <w:caps w:val="false"/>
+          <w:smallCaps w:val="false"/>
+          <w:color w:val="695D46"/>
+          <w:spacing w:val="0"/>
+          <w:sz w:val="22"/>
+          <w:szCs w:val="22"/>
+        </w:rPr>
+        <w:t>GraphQL</w:t>
+      </w:r>
+      <w:r>
+        <w:rPr>
+          <w:rFonts w:ascii="Open Sans" w:hAnsi="Open Sans"/>
+          <w:b/>
+          <w:bCs/>
+          <w:caps w:val="false"/>
+          <w:smallCaps w:val="false"/>
+          <w:color w:val="695D46"/>
+          <w:spacing w:val="0"/>
+          <w:sz w:val="22"/>
+          <w:szCs w:val="22"/>
+        </w:rPr>
+        <w:t> </w:t>
+      </w:r>
+      <w:r>
+        <w:rPr>
+          <w:rFonts w:ascii="Open Sans" w:hAnsi="Open Sans"/>
+          <w:b/>
+          <w:bCs/>
+          <w:i w:val="false"/>
+          <w:caps w:val="false"/>
+          <w:smallCaps w:val="false"/>
+          <w:color w:val="695D46"/>
+          <w:spacing w:val="0"/>
+          <w:sz w:val="22"/>
+          <w:szCs w:val="22"/>
+        </w:rPr>
+        <w:t>allows making multiple resources request in a single query call, which saves a lot of time and bandwidth by reducing the number of network round trips to the server. It also helps to save waterfall network requests, where you need to resolve dependent resources on previous requests</w:t>
+      </w:r>
+    </w:p>
+    <w:p>
+      <w:pPr>
+        <w:pStyle w:val="LOnormal"/>
+        <w:rPr>
+          <w:b/>
+          <w:b/>
+          <w:bCs/>
+          <w:i w:val="false"/>
+          <w:caps w:val="false"/>
+          <w:smallCaps w:val="false"/>
+          <w:color w:val="695D46"/>
+          <w:spacing w:val="0"/>
+        </w:rPr>
+      </w:pPr>
+      <w:r>
+        <w:rPr>
+          <w:rFonts w:ascii="Open Sans" w:hAnsi="Open Sans"/>
+          <w:sz w:val="22"/>
+          <w:szCs w:val="22"/>
+        </w:rPr>
+      </w:r>
+    </w:p>
+    <w:p>
+      <w:pPr>
+        <w:pStyle w:val="LOnormal"/>
+        <w:rPr>
+          <w:b/>
+          <w:b/>
+          <w:bCs/>
+          <w:i w:val="false"/>
+          <w:caps w:val="false"/>
+          <w:smallCaps w:val="false"/>
+          <w:color w:val="695D46"/>
+          <w:spacing w:val="0"/>
+        </w:rPr>
+      </w:pPr>
+      <w:r>
+        <w:rPr>
+          <w:rFonts w:ascii="Open Sans" w:hAnsi="Open Sans"/>
+          <w:sz w:val="22"/>
+          <w:szCs w:val="22"/>
+        </w:rPr>
+      </w:r>
+    </w:p>
+    <w:p>
+      <w:pPr>
+        <w:pStyle w:val="LOnormal"/>
+        <w:rPr>
+          <w:b/>
+          <w:b/>
+          <w:bCs/>
+          <w:i w:val="false"/>
+          <w:caps w:val="false"/>
+          <w:smallCaps w:val="false"/>
+          <w:color w:val="695D46"/>
+          <w:spacing w:val="0"/>
+        </w:rPr>
+      </w:pPr>
+      <w:r>
+        <w:rPr>
+          <w:rFonts w:ascii="Open Sans" w:hAnsi="Open Sans"/>
+          <w:sz w:val="22"/>
+          <w:szCs w:val="22"/>
+        </w:rPr>
+      </w:r>
+    </w:p>
+    <w:p>
+      <w:pPr>
+        <w:pStyle w:val="Titre2"/>
+        <w:numPr>
+          <w:ilvl w:val="0"/>
+          <w:numId w:val="2"/>
+        </w:numPr>
+        <w:rPr/>
+      </w:pPr>
+      <w:r>
+        <w:rPr/>
+        <w:t>django graphene</w:t>
+      </w:r>
+    </w:p>
+    <w:p>
+      <w:pPr>
+        <w:pStyle w:val="LOnormal"/>
+        <w:numPr>
+          <w:ilvl w:val="0"/>
+          <w:numId w:val="0"/>
+        </w:numPr>
+        <w:ind w:left="720" w:hanging="0"/>
+        <w:rPr/>
+      </w:pPr>
+      <w:r>
+        <w:rPr>
+          <w:rFonts w:ascii="Open Sans" w:hAnsi="Open Sans"/>
+          <w:b w:val="false"/>
+          <w:i w:val="false"/>
+          <w:caps w:val="false"/>
+          <w:smallCaps w:val="false"/>
+          <w:color w:val="695D46"/>
+          <w:spacing w:val="0"/>
+          <w:sz w:val="22"/>
+          <w:szCs w:val="22"/>
+        </w:rPr>
+        <w:t>Graphene-Django is built on top of </w:t>
+      </w:r>
+      <w:hyperlink r:id="rId14">
+        <w:r>
+          <w:rPr>
+            <w:rStyle w:val="LienInternet"/>
+            <w:rFonts w:ascii="Open Sans" w:hAnsi="Open Sans"/>
+            <w:b w:val="false"/>
+            <w:i w:val="false"/>
+            <w:caps w:val="false"/>
+            <w:smallCaps w:val="false"/>
+            <w:strike w:val="false"/>
+            <w:dstrike w:val="false"/>
+            <w:color w:val="695D46"/>
+            <w:spacing w:val="0"/>
+            <w:sz w:val="22"/>
+            <w:szCs w:val="22"/>
+            <w:u w:val="none"/>
+            <w:effect w:val="none"/>
+          </w:rPr>
+          <w:t>Graphene</w:t>
+        </w:r>
+      </w:hyperlink>
+      <w:r>
+        <w:rPr>
+          <w:rFonts w:ascii="Open Sans" w:hAnsi="Open Sans"/>
+          <w:b w:val="false"/>
+          <w:i w:val="false"/>
+          <w:caps w:val="false"/>
+          <w:smallCaps w:val="false"/>
+          <w:color w:val="695D46"/>
+          <w:spacing w:val="0"/>
+          <w:sz w:val="22"/>
+          <w:szCs w:val="22"/>
+        </w:rPr>
+        <w:t xml:space="preserve">. Graphene-Django provides some additional abstractions that make it easy to add GraphQL functionality to </w:t>
+      </w:r>
+      <w:r>
+        <w:rPr>
+          <w:rFonts w:ascii="Open Sans" w:hAnsi="Open Sans"/>
+          <w:b w:val="false"/>
+          <w:i w:val="false"/>
+          <w:caps w:val="false"/>
+          <w:smallCaps w:val="false"/>
+          <w:color w:val="695D46"/>
+          <w:spacing w:val="0"/>
+          <w:sz w:val="22"/>
+          <w:szCs w:val="22"/>
+        </w:rPr>
+        <w:t xml:space="preserve">a </w:t>
+      </w:r>
+      <w:r>
+        <w:rPr>
+          <w:rFonts w:ascii="Open Sans" w:hAnsi="Open Sans"/>
+          <w:b w:val="false"/>
+          <w:i w:val="false"/>
+          <w:caps w:val="false"/>
+          <w:smallCaps w:val="false"/>
+          <w:color w:val="695D46"/>
+          <w:spacing w:val="0"/>
+          <w:sz w:val="22"/>
+          <w:szCs w:val="22"/>
+        </w:rPr>
+        <w:t>Django projec</w:t>
+      </w:r>
+      <w:r>
+        <w:rPr>
+          <w:rFonts w:ascii="Open Sans" w:hAnsi="Open Sans"/>
+          <w:b w:val="false"/>
+          <w:i w:val="false"/>
+          <w:caps w:val="false"/>
+          <w:smallCaps w:val="false"/>
+          <w:color w:val="695D46"/>
+          <w:spacing w:val="0"/>
+          <w:sz w:val="22"/>
+          <w:szCs w:val="22"/>
+        </w:rPr>
+        <w:t>t</w:t>
+      </w:r>
+    </w:p>
+    <w:p>
+      <w:pPr>
+        <w:pStyle w:val="LOnormal"/>
+        <w:numPr>
+          <w:ilvl w:val="0"/>
+          <w:numId w:val="0"/>
+        </w:numPr>
+        <w:ind w:left="720" w:hanging="0"/>
+        <w:rPr/>
+      </w:pPr>
+      <w:r>
+        <w:rPr>
+          <w:rFonts w:ascii="Open Sans" w:hAnsi="Open Sans"/>
+          <w:sz w:val="22"/>
+          <w:szCs w:val="22"/>
+        </w:rPr>
+        <w:t xml:space="preserve"> </w:t>
+      </w:r>
+    </w:p>
+    <w:p>
+      <w:pPr>
+        <w:pStyle w:val="Titre2"/>
+        <w:numPr>
+          <w:ilvl w:val="0"/>
+          <w:numId w:val="2"/>
+        </w:numPr>
+        <w:rPr/>
+      </w:pPr>
+      <w:r>
+        <w:rPr/>
+        <w:t>React</w:t>
+      </w:r>
+    </w:p>
+    <w:p>
+      <w:pPr>
+        <w:pStyle w:val="LOnormal"/>
+        <w:numPr>
+          <w:ilvl w:val="0"/>
+          <w:numId w:val="0"/>
+        </w:numPr>
+        <w:ind w:left="720" w:hanging="0"/>
+        <w:rPr>
+          <w:color w:val="695D46"/>
+        </w:rPr>
+      </w:pPr>
+      <w:r>
+        <w:rPr>
+          <w:rFonts w:ascii="Open Sans" w:hAnsi="Open Sans"/>
+          <w:b w:val="false"/>
+          <w:i w:val="false"/>
+          <w:caps w:val="false"/>
+          <w:smallCaps w:val="false"/>
+          <w:color w:val="695D46"/>
+          <w:spacing w:val="0"/>
+          <w:sz w:val="22"/>
+          <w:szCs w:val="22"/>
+        </w:rPr>
+        <w:t>R</w:t>
+      </w:r>
+      <w:r>
+        <w:rPr>
+          <w:rFonts w:ascii="Open Sans" w:hAnsi="Open Sans"/>
+          <w:b w:val="false"/>
+          <w:i w:val="false"/>
+          <w:caps w:val="false"/>
+          <w:smallCaps w:val="false"/>
+          <w:color w:val="695D46"/>
+          <w:spacing w:val="0"/>
+          <w:sz w:val="22"/>
+          <w:szCs w:val="22"/>
+        </w:rPr>
+        <w:t>eact is an open-source, front end, JavaScript library for building user interfaces or UI components. It is maintained by Facebook and a community of individual developers and companies. React can be used as a base in the development of single-page or mobile application</w:t>
+      </w:r>
+      <w:r>
+        <w:rPr>
+          <w:rFonts w:ascii="arial;sans-serif" w:hAnsi="arial;sans-serif"/>
+          <w:b w:val="false"/>
+          <w:i w:val="false"/>
+          <w:caps w:val="false"/>
+          <w:smallCaps w:val="false"/>
+          <w:color w:val="695D46"/>
+          <w:spacing w:val="0"/>
+          <w:sz w:val="22"/>
+          <w:szCs w:val="22"/>
+        </w:rPr>
+        <w:t>s</w:t>
+      </w:r>
+      <w:r>
+        <w:rPr>
+          <w:color w:val="695D46"/>
+        </w:rPr>
+        <w:t xml:space="preserve"> </w:t>
+      </w:r>
+    </w:p>
+    <w:p>
+      <w:pPr>
+        <w:pStyle w:val="LOnormal"/>
+        <w:numPr>
+          <w:ilvl w:val="0"/>
+          <w:numId w:val="0"/>
+        </w:numPr>
+        <w:ind w:left="720" w:hanging="0"/>
+        <w:rPr>
+          <w:color w:val="695D46"/>
+        </w:rPr>
+      </w:pPr>
+      <w:r>
+        <w:rPr>
+          <w:color w:val="695D46"/>
+        </w:rPr>
+        <w:t xml:space="preserve">why React!! </w:t>
+      </w:r>
+      <w:bookmarkStart w:id="4" w:name="2dd8"/>
+      <w:bookmarkEnd w:id="4"/>
+      <w:r>
+        <w:rPr>
+          <w:b w:val="false"/>
+          <w:i w:val="false"/>
+          <w:caps w:val="false"/>
+          <w:smallCaps w:val="false"/>
+          <w:color w:val="695D46"/>
+          <w:spacing w:val="0"/>
+        </w:rPr>
+        <w:t xml:space="preserve">Reusable Components, </w:t>
+      </w:r>
+      <w:bookmarkStart w:id="5" w:name="2067"/>
+      <w:bookmarkEnd w:id="5"/>
+      <w:r>
+        <w:rPr>
+          <w:b w:val="false"/>
+          <w:i w:val="false"/>
+          <w:caps w:val="false"/>
+          <w:smallCaps w:val="false"/>
+          <w:color w:val="695D46"/>
+          <w:spacing w:val="0"/>
+        </w:rPr>
+        <w:t>Fast render with Virtual DOM</w:t>
+      </w:r>
+      <w:bookmarkStart w:id="6" w:name="90f1"/>
       <w:bookmarkEnd w:id="6"/>
       <w:r>
-        <w:rPr/>
-        <w:t>Dolor sit amet</w:t>
-      </w:r>
-    </w:p>
-    <w:p>
-      <w:pPr>
-        <w:pStyle w:val="Normal1"/>
-        <w:pBdr/>
-        <w:shd w:val="clear" w:fill="auto"/>
+        <w:rPr>
+          <w:b w:val="false"/>
+          <w:i w:val="false"/>
+          <w:caps w:val="false"/>
+          <w:smallCaps w:val="false"/>
+          <w:color w:val="695D46"/>
+          <w:spacing w:val="0"/>
+        </w:rPr>
+        <w:t>,  Great Developer Tools</w:t>
+      </w:r>
+    </w:p>
+    <w:p>
+      <w:pPr>
+        <w:pStyle w:val="LOnormal"/>
+        <w:numPr>
+          <w:ilvl w:val="0"/>
+          <w:numId w:val="0"/>
+        </w:numPr>
         <w:ind w:left="720" w:hanging="0"/>
-        <w:rPr/>
-      </w:pPr>
-      <w:r>
-        <w:rPr/>
-        <w:t>Lorem ipsum dolor sit amet, consectetuer adipiscing elit, sed diam nonummy nibh euismod tincidunt ut laoreet dolore magna aliquam erat volutpat.</w:t>
+        <w:rPr>
+          <w:color w:val="695D46"/>
+        </w:rPr>
+      </w:pPr>
+      <w:r>
+        <w:rPr>
+          <w:b w:val="false"/>
+          <w:i w:val="false"/>
+          <w:caps w:val="false"/>
+          <w:smallCaps w:val="false"/>
+          <w:color w:val="695D46"/>
+          <w:spacing w:val="0"/>
+        </w:rPr>
+        <w:t xml:space="preserve">and im familiare with react </w:t>
+      </w:r>
+    </w:p>
+    <w:p>
+      <w:pPr>
+        <w:pStyle w:val="Titre2"/>
+        <w:numPr>
+          <w:ilvl w:val="0"/>
+          <w:numId w:val="2"/>
+        </w:numPr>
+        <w:rPr/>
+      </w:pPr>
+      <w:r>
+        <w:rPr/>
+        <w:t>A</w:t>
+      </w:r>
+      <w:r>
+        <w:rPr/>
+        <w:t>ppol</w:t>
+      </w:r>
+      <w:r>
+        <w:rPr/>
+        <w:t>o react</w:t>
+      </w:r>
+    </w:p>
+    <w:p>
+      <w:pPr>
+        <w:pStyle w:val="Titre2"/>
+        <w:numPr>
+          <w:ilvl w:val="0"/>
+          <w:numId w:val="0"/>
+        </w:numPr>
+        <w:ind w:left="720" w:hanging="0"/>
+        <w:rPr/>
+      </w:pPr>
+      <w:r>
+        <w:rPr>
+          <w:rStyle w:val="Accentuationforte"/>
+          <w:rFonts w:ascii="Open Sans" w:hAnsi="Open Sans"/>
+          <w:b/>
+          <w:i w:val="false"/>
+          <w:caps w:val="false"/>
+          <w:smallCaps w:val="false"/>
+          <w:color w:val="695D46"/>
+          <w:spacing w:val="0"/>
+          <w:sz w:val="22"/>
+          <w:szCs w:val="22"/>
+          <w:highlight w:val="white"/>
+        </w:rPr>
+        <w:t>Apollo Client</w:t>
+      </w:r>
+      <w:r>
+        <w:rPr>
+          <w:rFonts w:ascii="Open Sans" w:hAnsi="Open Sans"/>
+          <w:b w:val="false"/>
+          <w:i w:val="false"/>
+          <w:caps w:val="false"/>
+          <w:smallCaps w:val="false"/>
+          <w:color w:val="695D46"/>
+          <w:spacing w:val="0"/>
+          <w:sz w:val="22"/>
+          <w:szCs w:val="22"/>
+          <w:highlight w:val="white"/>
+        </w:rPr>
+        <w:t> is a comprehensive state management library for JavaScript that enables you to manage both local and remote data with GraphQL. Use it to fetch, cache, and modify application data, all while automatically updating your UI</w:t>
+      </w:r>
+    </w:p>
+    <w:p>
+      <w:pPr>
+        <w:pStyle w:val="Titre2"/>
+        <w:numPr>
+          <w:ilvl w:val="0"/>
+          <w:numId w:val="0"/>
+        </w:numPr>
+        <w:ind w:left="720" w:hanging="0"/>
+        <w:rPr/>
+      </w:pPr>
+      <w:r>
+        <w:rPr>
+          <w:rFonts w:ascii="Open Sans" w:hAnsi="Open Sans"/>
+          <w:b w:val="false"/>
+          <w:i w:val="false"/>
+          <w:caps w:val="false"/>
+          <w:smallCaps w:val="false"/>
+          <w:color w:val="695D46"/>
+          <w:spacing w:val="0"/>
+          <w:sz w:val="22"/>
+          <w:szCs w:val="22"/>
+          <w:highlight w:val="white"/>
+        </w:rPr>
+        <w:t>Apollo Client helps you structure code in an economical, predictable, and declarative way that's consistent with modern development practices. The ore </w:t>
+      </w:r>
+      <w:r>
+        <w:rPr>
+          <w:rStyle w:val="Textesource"/>
+          <w:rFonts w:ascii="Open Sans" w:hAnsi="Open Sans"/>
+          <w:b w:val="false"/>
+          <w:i/>
+          <w:iCs/>
+          <w:caps w:val="false"/>
+          <w:smallCaps w:val="false"/>
+          <w:color w:val="695D46"/>
+          <w:spacing w:val="0"/>
+          <w:sz w:val="22"/>
+          <w:szCs w:val="22"/>
+          <w:highlight w:val="white"/>
+        </w:rPr>
+        <w:t>@apollo/client</w:t>
+      </w:r>
+      <w:r>
+        <w:rPr>
+          <w:rFonts w:ascii="Open Sans" w:hAnsi="Open Sans"/>
+          <w:b w:val="false"/>
+          <w:i w:val="false"/>
+          <w:caps w:val="false"/>
+          <w:smallCaps w:val="false"/>
+          <w:color w:val="695D46"/>
+          <w:spacing w:val="0"/>
+          <w:sz w:val="22"/>
+          <w:szCs w:val="22"/>
+          <w:highlight w:val="white"/>
+        </w:rPr>
+        <w:t> library provides built-in integration with React, and the larger Apollo community maintains </w:t>
+      </w:r>
+      <w:r>
+        <w:fldChar w:fldCharType="begin"/>
+      </w:r>
+      <w:r>
+        <w:rPr>
+          <w:rStyle w:val="LienInternet"/>
+          <w:smallCaps w:val="false"/>
+          <w:caps w:val="false"/>
+          <w:dstrike w:val="false"/>
+          <w:strike w:val="false"/>
+          <w:sz w:val="22"/>
+          <w:spacing w:val="0"/>
+          <w:i w:val="false"/>
+          <w:u w:val="none"/>
+          <w:b w:val="false"/>
+          <w:effect w:val="none"/>
+          <w:highlight w:val="white"/>
+          <w:szCs w:val="22"/>
+          <w:rFonts w:ascii="Open Sans" w:hAnsi="Open Sans"/>
+        </w:rPr>
+        <w:instrText> HYPERLINK "https://www.apollographql.com/docs/react/" \l "community-integrations"</w:instrText>
+      </w:r>
+      <w:r>
+        <w:rPr>
+          <w:rStyle w:val="LienInternet"/>
+          <w:smallCaps w:val="false"/>
+          <w:caps w:val="false"/>
+          <w:dstrike w:val="false"/>
+          <w:strike w:val="false"/>
+          <w:sz w:val="22"/>
+          <w:spacing w:val="0"/>
+          <w:i w:val="false"/>
+          <w:u w:val="none"/>
+          <w:b w:val="false"/>
+          <w:effect w:val="none"/>
+          <w:highlight w:val="white"/>
+          <w:szCs w:val="22"/>
+          <w:rFonts w:ascii="Open Sans" w:hAnsi="Open Sans"/>
+        </w:rPr>
+        <w:fldChar w:fldCharType="separate"/>
+      </w:r>
+      <w:r>
+        <w:rPr>
+          <w:rStyle w:val="LienInternet"/>
+          <w:rFonts w:ascii="Open Sans" w:hAnsi="Open Sans"/>
+          <w:b w:val="false"/>
+          <w:i w:val="false"/>
+          <w:caps w:val="false"/>
+          <w:smallCaps w:val="false"/>
+          <w:strike w:val="false"/>
+          <w:dstrike w:val="false"/>
+          <w:color w:val="695D46"/>
+          <w:spacing w:val="0"/>
+          <w:sz w:val="22"/>
+          <w:szCs w:val="22"/>
+          <w:highlight w:val="white"/>
+          <w:u w:val="none"/>
+          <w:effect w:val="none"/>
+        </w:rPr>
+        <w:t>integrations for other popular view layers</w:t>
+      </w:r>
+      <w:r>
+        <w:rPr>
+          <w:rStyle w:val="LienInternet"/>
+          <w:smallCaps w:val="false"/>
+          <w:caps w:val="false"/>
+          <w:dstrike w:val="false"/>
+          <w:strike w:val="false"/>
+          <w:sz w:val="22"/>
+          <w:spacing w:val="0"/>
+          <w:i w:val="false"/>
+          <w:u w:val="none"/>
+          <w:b w:val="false"/>
+          <w:effect w:val="none"/>
+          <w:highlight w:val="white"/>
+          <w:szCs w:val="22"/>
+          <w:rFonts w:ascii="Open Sans" w:hAnsi="Open Sans"/>
+        </w:rPr>
+        <w:fldChar w:fldCharType="end"/>
+      </w:r>
+      <w:r>
+        <w:rPr>
+          <w:rFonts w:ascii="Open Sans" w:hAnsi="Open Sans"/>
+          <w:b w:val="false"/>
+          <w:i w:val="false"/>
+          <w:caps w:val="false"/>
+          <w:smallCaps w:val="false"/>
+          <w:color w:val="695D46"/>
+          <w:spacing w:val="0"/>
+          <w:sz w:val="22"/>
+          <w:szCs w:val="22"/>
+          <w:highlight w:val="white"/>
+        </w:rPr>
+        <w:t>.</w:t>
+      </w:r>
+      <w:r>
+        <w:rPr/>
+        <w:t xml:space="preserve"> </w:t>
+      </w:r>
+    </w:p>
+    <w:p>
+      <w:pPr>
+        <w:pStyle w:val="Titre2"/>
+        <w:numPr>
+          <w:ilvl w:val="0"/>
+          <w:numId w:val="2"/>
+        </w:numPr>
+        <w:rPr/>
+      </w:pPr>
+      <w:r>
+        <w:rPr/>
+        <w:t>JWT Authentification</w:t>
+      </w:r>
+    </w:p>
+    <w:p>
+      <w:pPr>
+        <w:pStyle w:val="LOnormal"/>
+        <w:numPr>
+          <w:ilvl w:val="0"/>
+          <w:numId w:val="0"/>
+        </w:numPr>
+        <w:ind w:left="720" w:hanging="0"/>
+        <w:rPr/>
+      </w:pPr>
+      <w:r>
+        <w:rPr>
+          <w:rFonts w:ascii="Open Sans" w:hAnsi="Open Sans"/>
+          <w:b w:val="false"/>
+          <w:i w:val="false"/>
+          <w:caps w:val="false"/>
+          <w:smallCaps w:val="false"/>
+          <w:color w:val="695D46"/>
+          <w:spacing w:val="0"/>
+          <w:sz w:val="22"/>
+          <w:szCs w:val="22"/>
+        </w:rPr>
+        <w:t>JSON Web Token (JWT) is an open standard (</w:t>
+      </w:r>
+      <w:hyperlink r:id="rId15">
+        <w:r>
+          <w:rPr>
+            <w:rStyle w:val="LienInternet"/>
+            <w:rFonts w:ascii="Open Sans" w:hAnsi="Open Sans"/>
+            <w:b w:val="false"/>
+            <w:i w:val="false"/>
+            <w:caps w:val="false"/>
+            <w:smallCaps w:val="false"/>
+            <w:strike w:val="false"/>
+            <w:dstrike w:val="false"/>
+            <w:color w:val="695D46"/>
+            <w:spacing w:val="0"/>
+            <w:sz w:val="22"/>
+            <w:szCs w:val="22"/>
+            <w:highlight w:val="white"/>
+            <w:u w:val="none"/>
+            <w:effect w:val="none"/>
+          </w:rPr>
+          <w:t>RFC 7519</w:t>
+        </w:r>
+      </w:hyperlink>
+      <w:r>
+        <w:rPr>
+          <w:rFonts w:ascii="Open Sans" w:hAnsi="Open Sans"/>
+          <w:b w:val="false"/>
+          <w:i w:val="false"/>
+          <w:caps w:val="false"/>
+          <w:smallCaps w:val="false"/>
+          <w:color w:val="695D46"/>
+          <w:spacing w:val="0"/>
+          <w:sz w:val="22"/>
+          <w:szCs w:val="22"/>
+        </w:rPr>
+        <w:t>) that defines a compact and self-contained way for securely transmitting information between parties as a JSON object. This information can be verified and trusted because it is digitally signed. JWTs can be signed using a secret (with the </w:t>
+      </w:r>
+      <w:r>
+        <w:rPr>
+          <w:rStyle w:val="Accentuationforte"/>
+          <w:rFonts w:ascii="Open Sans" w:hAnsi="Open Sans"/>
+          <w:b w:val="false"/>
+          <w:i w:val="false"/>
+          <w:caps w:val="false"/>
+          <w:smallCaps w:val="false"/>
+          <w:color w:val="695D46"/>
+          <w:spacing w:val="0"/>
+          <w:sz w:val="22"/>
+          <w:szCs w:val="22"/>
+        </w:rPr>
+        <w:t>HMAC</w:t>
+      </w:r>
+      <w:r>
+        <w:rPr>
+          <w:rFonts w:ascii="Open Sans" w:hAnsi="Open Sans"/>
+          <w:caps w:val="false"/>
+          <w:smallCaps w:val="false"/>
+          <w:color w:val="695D46"/>
+          <w:spacing w:val="0"/>
+          <w:sz w:val="22"/>
+          <w:szCs w:val="22"/>
+        </w:rPr>
+        <w:t> </w:t>
+      </w:r>
+      <w:r>
+        <w:rPr>
+          <w:rFonts w:ascii="Open Sans" w:hAnsi="Open Sans"/>
+          <w:b w:val="false"/>
+          <w:i w:val="false"/>
+          <w:caps w:val="false"/>
+          <w:smallCaps w:val="false"/>
+          <w:color w:val="695D46"/>
+          <w:spacing w:val="0"/>
+          <w:sz w:val="22"/>
+          <w:szCs w:val="22"/>
+        </w:rPr>
+        <w:t>algorithm) or a public/private key pair using </w:t>
+      </w:r>
+      <w:r>
+        <w:rPr>
+          <w:rStyle w:val="Accentuationforte"/>
+          <w:rFonts w:ascii="Open Sans" w:hAnsi="Open Sans"/>
+          <w:b w:val="false"/>
+          <w:i w:val="false"/>
+          <w:caps w:val="false"/>
+          <w:smallCaps w:val="false"/>
+          <w:color w:val="695D46"/>
+          <w:spacing w:val="0"/>
+          <w:sz w:val="22"/>
+          <w:szCs w:val="22"/>
+        </w:rPr>
+        <w:t>RSA</w:t>
+      </w:r>
+      <w:r>
+        <w:rPr>
+          <w:rFonts w:ascii="Open Sans" w:hAnsi="Open Sans"/>
+          <w:caps w:val="false"/>
+          <w:smallCaps w:val="false"/>
+          <w:color w:val="695D46"/>
+          <w:spacing w:val="0"/>
+          <w:sz w:val="22"/>
+          <w:szCs w:val="22"/>
+        </w:rPr>
+        <w:t> </w:t>
+      </w:r>
+      <w:r>
+        <w:rPr>
+          <w:rFonts w:ascii="Open Sans" w:hAnsi="Open Sans"/>
+          <w:b w:val="false"/>
+          <w:i w:val="false"/>
+          <w:caps w:val="false"/>
+          <w:smallCaps w:val="false"/>
+          <w:color w:val="695D46"/>
+          <w:spacing w:val="0"/>
+          <w:sz w:val="22"/>
+          <w:szCs w:val="22"/>
+        </w:rPr>
+        <w:t>or </w:t>
+      </w:r>
+      <w:r>
+        <w:rPr>
+          <w:rStyle w:val="Accentuationforte"/>
+          <w:rFonts w:ascii="Open Sans" w:hAnsi="Open Sans"/>
+          <w:b w:val="false"/>
+          <w:i w:val="false"/>
+          <w:caps w:val="false"/>
+          <w:smallCaps w:val="false"/>
+          <w:color w:val="695D46"/>
+          <w:spacing w:val="0"/>
+          <w:sz w:val="22"/>
+          <w:szCs w:val="22"/>
+        </w:rPr>
+        <w:t xml:space="preserve">ECDSA </w:t>
+      </w:r>
+    </w:p>
+    <w:p>
+      <w:pPr>
+        <w:pStyle w:val="LOnormal"/>
+        <w:numPr>
+          <w:ilvl w:val="0"/>
+          <w:numId w:val="0"/>
+        </w:numPr>
+        <w:ind w:left="720" w:hanging="0"/>
+        <w:rPr/>
+      </w:pPr>
+      <w:r>
+        <w:rPr/>
+      </w:r>
+    </w:p>
+    <w:p>
+      <w:pPr>
+        <w:pStyle w:val="Titre1"/>
+        <w:rPr/>
+      </w:pPr>
+      <w:r>
+        <w:rPr/>
+        <w:t>Make users fall in love with the website</w:t>
+      </w:r>
+    </w:p>
+    <w:p>
+      <w:pPr>
+        <w:pStyle w:val="LOnormal"/>
+        <w:rPr>
+          <w:color w:val="695D46"/>
+        </w:rPr>
+      </w:pPr>
+      <w:r>
+        <w:rPr>
+          <w:rFonts w:ascii="Open Sans" w:hAnsi="Open Sans"/>
+          <w:color w:val="695D46"/>
+          <w:sz w:val="22"/>
+          <w:szCs w:val="22"/>
+        </w:rPr>
+        <w:t xml:space="preserve">First of all your website must load fast, </w:t>
+      </w:r>
+      <w:r>
+        <w:rPr>
+          <w:rFonts w:ascii="Open Sans" w:hAnsi="Open Sans"/>
+          <w:b w:val="false"/>
+          <w:i w:val="false"/>
+          <w:caps w:val="false"/>
+          <w:smallCaps w:val="false"/>
+          <w:color w:val="695D46"/>
+          <w:spacing w:val="0"/>
+          <w:sz w:val="22"/>
+          <w:szCs w:val="22"/>
+        </w:rPr>
+        <w:t>Page loading time is obviously an important part of any website’s user experience. And many times we’ll let it slide to accommodate better aesthetic design, new nifty functionality or to add more content to web pages. Unfortunately, website visitors tend to care more about speed than all the bells and whistles we want to add to our websites. Additionally, page loading time is becoming a more important factor when it comes to search engine rankings</w:t>
+      </w:r>
+      <w:r>
+        <w:rPr>
+          <w:rFonts w:ascii="geomanist;Helvetica;Arial" w:hAnsi="geomanist;Helvetica;Arial"/>
+          <w:b w:val="false"/>
+          <w:i w:val="false"/>
+          <w:caps w:val="false"/>
+          <w:smallCaps w:val="false"/>
+          <w:color w:val="695D46"/>
+          <w:spacing w:val="0"/>
+          <w:sz w:val="18"/>
+        </w:rPr>
+        <w:t>.</w:t>
+      </w:r>
+      <w:r>
+        <w:rPr>
+          <w:color w:val="695D46"/>
+        </w:rPr>
+        <w:t xml:space="preserve"> </w:t>
+      </w:r>
+    </w:p>
+    <w:p>
+      <w:pPr>
+        <w:pStyle w:val="LOnormal"/>
+        <w:rPr>
+          <w:color w:val="695D46"/>
+        </w:rPr>
+      </w:pPr>
+      <w:r>
+        <w:rPr>
+          <w:color w:val="695D46"/>
+        </w:rPr>
+      </w:r>
+    </w:p>
+    <w:p>
+      <w:pPr>
+        <w:pStyle w:val="LOnormal"/>
+        <w:rPr>
+          <w:rFonts w:ascii="Open Sans" w:hAnsi="Open Sans"/>
+          <w:color w:val="695D46"/>
+          <w:sz w:val="22"/>
+          <w:szCs w:val="22"/>
+        </w:rPr>
+      </w:pPr>
+      <w:r>
+        <w:rPr>
+          <w:rFonts w:ascii="Open Sans" w:hAnsi="Open Sans"/>
+          <w:b w:val="false"/>
+          <w:i w:val="false"/>
+          <w:caps w:val="false"/>
+          <w:smallCaps w:val="false"/>
+          <w:color w:val="695D46"/>
+          <w:spacing w:val="0"/>
+          <w:sz w:val="22"/>
+          <w:szCs w:val="22"/>
+          <w:highlight w:val="white"/>
+        </w:rPr>
+        <w:t xml:space="preserve">We need to use game design techniques or  </w:t>
+      </w:r>
+      <w:r>
+        <w:rPr>
+          <w:rFonts w:ascii="Open Sans" w:hAnsi="Open Sans"/>
+          <w:b w:val="false"/>
+          <w:i w:val="false"/>
+          <w:caps w:val="false"/>
+          <w:smallCaps w:val="false"/>
+          <w:color w:val="695D46"/>
+          <w:spacing w:val="0"/>
+          <w:sz w:val="22"/>
+          <w:szCs w:val="22"/>
+          <w:highlight w:val="white"/>
+        </w:rPr>
+        <w:t>Gamification</w:t>
+      </w:r>
+      <w:r>
+        <w:rPr>
+          <w:rFonts w:ascii="Open Sans" w:hAnsi="Open Sans"/>
+          <w:caps w:val="false"/>
+          <w:smallCaps w:val="false"/>
+          <w:color w:val="695D46"/>
+          <w:spacing w:val="0"/>
+          <w:sz w:val="22"/>
+          <w:szCs w:val="22"/>
+          <w:highlight w:val="white"/>
+        </w:rPr>
+        <w:t> </w:t>
+      </w:r>
+      <w:r>
+        <w:rPr>
+          <w:rFonts w:ascii="Open Sans" w:hAnsi="Open Sans"/>
+          <w:b w:val="false"/>
+          <w:i w:val="false"/>
+          <w:caps w:val="false"/>
+          <w:smallCaps w:val="false"/>
+          <w:color w:val="695D46"/>
+          <w:spacing w:val="0"/>
+          <w:sz w:val="22"/>
+          <w:szCs w:val="22"/>
+          <w:highlight w:val="white"/>
+        </w:rPr>
+        <w:t>works by encouraging users to engage in desired behaviors, by showing a path to mastery, and by taking advantage of our human psychological predisposition to engage in gaming. Smart marketers use</w:t>
+      </w:r>
+      <w:r>
+        <w:rPr>
+          <w:rFonts w:ascii="Open Sans" w:hAnsi="Open Sans"/>
+          <w:caps w:val="false"/>
+          <w:smallCaps w:val="false"/>
+          <w:color w:val="695D46"/>
+          <w:spacing w:val="0"/>
+          <w:sz w:val="22"/>
+          <w:szCs w:val="22"/>
+          <w:highlight w:val="white"/>
+        </w:rPr>
+        <w:t> </w:t>
+      </w:r>
+      <w:r>
+        <w:rPr>
+          <w:rFonts w:ascii="Open Sans" w:hAnsi="Open Sans"/>
+          <w:b w:val="false"/>
+          <w:i w:val="false"/>
+          <w:caps w:val="false"/>
+          <w:smallCaps w:val="false"/>
+          <w:color w:val="695D46"/>
+          <w:spacing w:val="0"/>
+          <w:sz w:val="22"/>
+          <w:szCs w:val="22"/>
+          <w:highlight w:val="white"/>
+        </w:rPr>
+        <w:t>it to increase consumer engagement and influence consumer behavior</w:t>
+      </w:r>
+      <w:r>
+        <w:rPr>
+          <w:rFonts w:ascii="Open Sans" w:hAnsi="Open Sans"/>
+          <w:b w:val="false"/>
+          <w:i w:val="false"/>
+          <w:caps w:val="false"/>
+          <w:smallCaps w:val="false"/>
+          <w:color w:val="202124"/>
+          <w:spacing w:val="0"/>
+          <w:sz w:val="22"/>
+          <w:szCs w:val="22"/>
+        </w:rPr>
+        <w:t>.</w:t>
+      </w:r>
+      <w:r>
+        <w:rPr>
+          <w:rFonts w:ascii="Open Sans" w:hAnsi="Open Sans"/>
+          <w:color w:val="695D46"/>
+          <w:sz w:val="22"/>
+          <w:szCs w:val="22"/>
+        </w:rPr>
+        <w:t xml:space="preserve"> </w:t>
+      </w:r>
+    </w:p>
+    <w:p>
+      <w:pPr>
+        <w:pStyle w:val="LOnormal"/>
+        <w:rPr>
+          <w:rFonts w:ascii="Open Sans" w:hAnsi="Open Sans"/>
+          <w:sz w:val="22"/>
+          <w:szCs w:val="22"/>
+        </w:rPr>
+      </w:pPr>
+      <w:r>
+        <w:rPr>
+          <w:rFonts w:ascii="Open Sans" w:hAnsi="Open Sans"/>
+          <w:color w:val="695D46"/>
+          <w:sz w:val="22"/>
+          <w:szCs w:val="22"/>
+        </w:rPr>
+        <w:t>Or as yu kai chou  said  “</w:t>
+      </w:r>
+      <w:r>
+        <w:rPr>
+          <w:rFonts w:ascii="Open Sans" w:hAnsi="Open Sans"/>
+          <w:b/>
+          <w:bCs/>
+          <w:i w:val="false"/>
+          <w:caps w:val="false"/>
+          <w:smallCaps w:val="false"/>
+          <w:strike w:val="false"/>
+          <w:dstrike w:val="false"/>
+          <w:color w:val="695D46"/>
+          <w:spacing w:val="0"/>
+          <w:sz w:val="22"/>
+          <w:szCs w:val="22"/>
+          <w:u w:val="none"/>
+          <w:effect w:val="none"/>
+        </w:rPr>
+        <w:t>Gamification is the craft of deriving all the fun and engaging elements found in games and applying them to real-world or productive activities</w:t>
+      </w:r>
+      <w:r>
+        <w:rPr>
+          <w:rFonts w:ascii="Open Sans" w:hAnsi="Open Sans"/>
+          <w:b w:val="false"/>
+          <w:i w:val="false"/>
+          <w:caps w:val="false"/>
+          <w:smallCaps w:val="false"/>
+          <w:strike w:val="false"/>
+          <w:dstrike w:val="false"/>
+          <w:color w:val="999999"/>
+          <w:spacing w:val="0"/>
+          <w:sz w:val="22"/>
+          <w:szCs w:val="22"/>
+          <w:u w:val="none"/>
+          <w:effect w:val="none"/>
+        </w:rPr>
+        <w:t>."</w:t>
+      </w:r>
+    </w:p>
+    <w:p>
+      <w:pPr>
+        <w:pStyle w:val="LOnormal"/>
+        <w:rPr/>
+      </w:pPr>
+      <w:r>
+        <w:rPr>
+          <w:rFonts w:ascii="Open Sans" w:hAnsi="Open Sans"/>
+          <w:b w:val="false"/>
+          <w:i w:val="false"/>
+          <w:caps w:val="false"/>
+          <w:smallCaps w:val="false"/>
+          <w:strike w:val="false"/>
+          <w:dstrike w:val="false"/>
+          <w:color w:val="695D46"/>
+          <w:spacing w:val="0"/>
+          <w:sz w:val="22"/>
+          <w:szCs w:val="22"/>
+          <w:u w:val="none"/>
+          <w:effect w:val="none"/>
+        </w:rPr>
+        <w:t>The pictures below shows a photo of the gamification framework created  by  yu kai chou</w:t>
+      </w:r>
+    </w:p>
+    <w:p>
+      <w:pPr>
+        <w:pStyle w:val="LOnormal"/>
+        <w:rPr>
+          <w:rFonts w:ascii="Open Sans" w:hAnsi="Open Sans"/>
+          <w:b w:val="false"/>
+          <w:i w:val="false"/>
+          <w:caps w:val="false"/>
+          <w:smallCaps w:val="false"/>
+          <w:strike w:val="false"/>
+          <w:dstrike w:val="false"/>
+          <w:color w:val="695D46"/>
+          <w:spacing w:val="0"/>
+          <w:sz w:val="22"/>
+          <w:szCs w:val="22"/>
+          <w:u w:val="none"/>
+          <w:effect w:val="none"/>
+        </w:rPr>
+      </w:pPr>
+      <w:r>
+        <w:rPr/>
+        <w:drawing>
+          <wp:anchor behindDoc="0" distT="0" distB="0" distL="0" distR="0" simplePos="0" locked="0" layoutInCell="1" allowOverlap="1" relativeHeight="23">
+            <wp:simplePos x="0" y="0"/>
+            <wp:positionH relativeFrom="column">
+              <wp:posOffset>-51435</wp:posOffset>
+            </wp:positionH>
+            <wp:positionV relativeFrom="paragraph">
+              <wp:posOffset>182880</wp:posOffset>
+            </wp:positionV>
+            <wp:extent cx="5943600" cy="3677920"/>
+            <wp:effectExtent l="0" t="0" r="0" b="0"/>
+            <wp:wrapSquare wrapText="largest"/>
+            <wp:docPr id="12" name="Image9" descr=""/>
+            <wp:cNvGraphicFramePr>
+              <a:graphicFrameLocks xmlns:a="http://schemas.openxmlformats.org/drawingml/2006/main" noChangeAspect="1"/>
+            </wp:cNvGraphicFramePr>
+            <a:graphic xmlns:a="http://schemas.openxmlformats.org/drawingml/2006/main">
+              <a:graphicData uri="http://schemas.openxmlformats.org/drawingml/2006/picture">
+                <pic:pic xmlns:pic="http://schemas.openxmlformats.org/drawingml/2006/picture">
+                  <pic:nvPicPr>
+                    <pic:cNvPr id="12" name="Image9" descr=""/>
+                    <pic:cNvPicPr>
+                      <a:picLocks noChangeAspect="1" noChangeArrowheads="1"/>
+                    </pic:cNvPicPr>
+                  </pic:nvPicPr>
+                  <pic:blipFill>
+                    <a:blip r:embed="rId16"/>
+                    <a:stretch>
+                      <a:fillRect/>
+                    </a:stretch>
+                  </pic:blipFill>
+                  <pic:spPr bwMode="auto">
+                    <a:xfrm>
+                      <a:off x="0" y="0"/>
+                      <a:ext cx="5943600" cy="3677920"/>
+                    </a:xfrm>
+                    <a:prstGeom prst="rect">
+                      <a:avLst/>
+                    </a:prstGeom>
+                  </pic:spPr>
+                </pic:pic>
+              </a:graphicData>
+            </a:graphic>
+          </wp:anchor>
+        </w:drawing>
+      </w:r>
+    </w:p>
+    <w:p>
+      <w:pPr>
+        <w:pStyle w:val="LOnormal"/>
+        <w:rPr/>
+      </w:pPr>
+      <w:r>
+        <w:rPr>
+          <w:rFonts w:ascii="Open Sans" w:hAnsi="Open Sans"/>
+          <w:b w:val="false"/>
+          <w:i w:val="false"/>
+          <w:caps w:val="false"/>
+          <w:smallCaps w:val="false"/>
+          <w:strike w:val="false"/>
+          <w:dstrike w:val="false"/>
+          <w:color w:val="695D46"/>
+          <w:spacing w:val="0"/>
+          <w:sz w:val="22"/>
+          <w:szCs w:val="22"/>
+          <w:u w:val="none"/>
+          <w:effect w:val="none"/>
+        </w:rPr>
+        <w:t xml:space="preserve">in the app im using : </w:t>
+      </w:r>
+    </w:p>
+    <w:p>
+      <w:pPr>
+        <w:pStyle w:val="LOnormal"/>
+        <w:rPr/>
+      </w:pPr>
+      <w:r>
+        <w:rPr>
+          <w:rFonts w:ascii="Open Sans" w:hAnsi="Open Sans"/>
+          <w:b w:val="false"/>
+          <w:i w:val="false"/>
+          <w:caps w:val="false"/>
+          <w:smallCaps w:val="false"/>
+          <w:strike w:val="false"/>
+          <w:dstrike w:val="false"/>
+          <w:color w:val="695D46"/>
+          <w:spacing w:val="0"/>
+          <w:sz w:val="22"/>
+          <w:szCs w:val="22"/>
+          <w:u w:val="none"/>
+          <w:effect w:val="none"/>
+        </w:rPr>
+        <w:t xml:space="preserve">Meaning :  students can convert their points in the platform to a real points on exams </w:t>
+      </w:r>
+    </w:p>
+    <w:p>
+      <w:pPr>
+        <w:pStyle w:val="LOnormal"/>
+        <w:rPr/>
+      </w:pPr>
+      <w:r>
+        <w:rPr>
+          <w:rFonts w:ascii="Open Sans" w:hAnsi="Open Sans"/>
+          <w:b w:val="false"/>
+          <w:i w:val="false"/>
+          <w:caps w:val="false"/>
+          <w:smallCaps w:val="false"/>
+          <w:strike w:val="false"/>
+          <w:dstrike w:val="false"/>
+          <w:color w:val="695D46"/>
+          <w:spacing w:val="0"/>
+          <w:sz w:val="22"/>
+          <w:szCs w:val="22"/>
+          <w:u w:val="none"/>
+          <w:effect w:val="none"/>
+        </w:rPr>
+        <w:t>Accomplishement : user level and tasks progress bar , leader board</w:t>
+      </w:r>
+    </w:p>
+    <w:p>
+      <w:pPr>
+        <w:pStyle w:val="LOnormal"/>
+        <w:rPr/>
+      </w:pPr>
+      <w:r>
+        <w:rPr>
+          <w:rFonts w:ascii="Open Sans" w:hAnsi="Open Sans"/>
+          <w:b w:val="false"/>
+          <w:i w:val="false"/>
+          <w:caps w:val="false"/>
+          <w:smallCaps w:val="false"/>
+          <w:strike w:val="false"/>
+          <w:dstrike w:val="false"/>
+          <w:color w:val="695D46"/>
+          <w:spacing w:val="0"/>
+          <w:sz w:val="22"/>
+          <w:szCs w:val="22"/>
+          <w:u w:val="none"/>
+          <w:effect w:val="none"/>
+        </w:rPr>
+        <w:t>Empowerment : user can give feedbacks about events , blogs , they can like and dislike them</w:t>
+      </w:r>
+    </w:p>
+    <w:p>
+      <w:pPr>
+        <w:pStyle w:val="LOnormal"/>
+        <w:rPr/>
+      </w:pPr>
+      <w:r>
+        <w:rPr>
+          <w:rFonts w:ascii="Open Sans" w:hAnsi="Open Sans"/>
+          <w:b w:val="false"/>
+          <w:i w:val="false"/>
+          <w:caps w:val="false"/>
+          <w:smallCaps w:val="false"/>
+          <w:strike w:val="false"/>
+          <w:dstrike w:val="false"/>
+          <w:color w:val="695D46"/>
+          <w:spacing w:val="0"/>
+          <w:sz w:val="22"/>
+          <w:szCs w:val="22"/>
+          <w:u w:val="none"/>
+          <w:effect w:val="none"/>
+        </w:rPr>
+        <w:t>Social influence :  user can join and organize events in real life  , they can share and exchange ideas between each other</w:t>
+      </w:r>
+    </w:p>
+    <w:p>
+      <w:pPr>
+        <w:pStyle w:val="LOnormal"/>
+        <w:rPr/>
+      </w:pPr>
+      <w:r>
+        <w:rPr>
+          <w:rFonts w:ascii="Open Sans" w:hAnsi="Open Sans"/>
+          <w:b w:val="false"/>
+          <w:i w:val="false"/>
+          <w:caps w:val="false"/>
+          <w:smallCaps w:val="false"/>
+          <w:strike w:val="false"/>
+          <w:dstrike w:val="false"/>
+          <w:color w:val="695D46"/>
+          <w:spacing w:val="0"/>
+          <w:sz w:val="22"/>
+          <w:szCs w:val="22"/>
+          <w:u w:val="none"/>
+          <w:effect w:val="none"/>
+        </w:rPr>
+        <w:t>users can contribute to the platform code</w:t>
+      </w:r>
+    </w:p>
+    <w:p>
+      <w:pPr>
+        <w:pStyle w:val="LOnormal"/>
+        <w:rPr>
+          <w:rFonts w:ascii="Open Sans" w:hAnsi="Open Sans"/>
+          <w:b w:val="false"/>
+          <w:i w:val="false"/>
+          <w:caps w:val="false"/>
+          <w:smallCaps w:val="false"/>
+          <w:strike w:val="false"/>
+          <w:dstrike w:val="false"/>
+          <w:color w:val="695D46"/>
+          <w:spacing w:val="0"/>
+          <w:sz w:val="22"/>
+          <w:szCs w:val="22"/>
+          <w:u w:val="none"/>
+          <w:effect w:val="none"/>
+        </w:rPr>
+      </w:pPr>
+      <w:r>
+        <w:rPr/>
+      </w:r>
+    </w:p>
+    <w:p>
+      <w:pPr>
+        <w:pStyle w:val="Titre1"/>
+        <w:rPr/>
+      </w:pPr>
+      <w:r>
+        <w:rPr/>
+        <w:t>Conclusion :</w:t>
+      </w:r>
+    </w:p>
+    <w:p>
+      <w:pPr>
+        <w:pStyle w:val="LOnormal"/>
+        <w:rPr/>
+      </w:pPr>
+      <w:r>
+        <w:rPr>
+          <w:rFonts w:ascii="Open Sans" w:hAnsi="Open Sans"/>
+          <w:b w:val="false"/>
+          <w:i w:val="false"/>
+          <w:caps w:val="false"/>
+          <w:smallCaps w:val="false"/>
+          <w:strike w:val="false"/>
+          <w:dstrike w:val="false"/>
+          <w:color w:val="695D46"/>
+          <w:spacing w:val="0"/>
+          <w:sz w:val="22"/>
+          <w:szCs w:val="22"/>
+          <w:u w:val="none"/>
+          <w:effect w:val="none"/>
+        </w:rPr>
+        <w:t xml:space="preserve">Thats all for now this project is still in progress as  a side project  i have more ideas  we can create a community where students can exachange and share their ideas , and create solutions for ibn khaldoune  university problems, in the same time we are preparing our students for  real life projects </w:t>
+      </w:r>
+    </w:p>
+    <w:p>
+      <w:pPr>
+        <w:pStyle w:val="LOnormal"/>
+        <w:rPr>
+          <w:rFonts w:ascii="Open Sans" w:hAnsi="Open Sans"/>
+          <w:b w:val="false"/>
+          <w:i w:val="false"/>
+          <w:caps w:val="false"/>
+          <w:smallCaps w:val="false"/>
+          <w:strike w:val="false"/>
+          <w:dstrike w:val="false"/>
+          <w:color w:val="695D46"/>
+          <w:spacing w:val="0"/>
+          <w:sz w:val="22"/>
+          <w:szCs w:val="22"/>
+          <w:u w:val="none"/>
+          <w:effect w:val="none"/>
+        </w:rPr>
+      </w:pPr>
+      <w:r>
+        <w:rPr/>
+      </w:r>
+    </w:p>
+    <w:p>
+      <w:pPr>
+        <w:pStyle w:val="Titre1"/>
+        <w:rPr/>
+      </w:pPr>
+      <w:r>
+        <w:rPr/>
+        <w:t xml:space="preserve">References : </w:t>
+      </w:r>
+    </w:p>
+    <w:p>
+      <w:pPr>
+        <w:pStyle w:val="LOnormal"/>
+        <w:rPr/>
+      </w:pPr>
+      <w:hyperlink r:id="rId17">
+        <w:r>
+          <w:rPr>
+            <w:rStyle w:val="LienInternet"/>
+          </w:rPr>
+          <w:t>https://yukaichou.com/gamification-examples/octalysis-complete-gamification-framework/</w:t>
+        </w:r>
+      </w:hyperlink>
+    </w:p>
+    <w:p>
+      <w:pPr>
+        <w:pStyle w:val="LOnormal"/>
+        <w:rPr/>
+      </w:pPr>
+      <w:hyperlink r:id="rId19">
+        <w:r>
+          <w:rPr>
+            <w:rStyle w:val="LienInternet"/>
+          </w:rPr>
+          <w:t>https://github.com/abderrahmaneMustapha/sharik/projects/1</w:t>
+        </w:r>
+      </w:hyperlink>
+    </w:p>
+    <w:p>
+      <w:pPr>
+        <w:pStyle w:val="LOnormal"/>
+        <w:rPr/>
+      </w:pPr>
+      <w:hyperlink r:id="rId21">
+        <w:r>
+          <w:rPr>
+            <w:rStyle w:val="LienInternet"/>
+          </w:rPr>
+          <w:t>https://docs.graphene-python.org/projects/django/en/latest/</w:t>
+        </w:r>
+      </w:hyperlink>
+    </w:p>
+    <w:p>
+      <w:pPr>
+        <w:pStyle w:val="LOnormal"/>
+        <w:rPr/>
+      </w:pPr>
+      <w:hyperlink r:id="rId23">
+        <w:r>
+          <w:rPr>
+            <w:rStyle w:val="LienInternet"/>
+          </w:rPr>
+          <w:t>https://stories.jotform.com/7-reasons-why-you-should-use-react-ad420c634247</w:t>
+        </w:r>
+      </w:hyperlink>
+    </w:p>
+    <w:p>
+      <w:pPr>
+        <w:pStyle w:val="LOnormal"/>
+        <w:rPr/>
+      </w:pPr>
+      <w:hyperlink r:id="rId25">
+        <w:r>
+          <w:rPr>
+            <w:rStyle w:val="LienInternet"/>
+          </w:rPr>
+          <w:t>https://jwt.io/introduction/</w:t>
+        </w:r>
+      </w:hyperlink>
+    </w:p>
+    <w:p>
+      <w:pPr>
+        <w:pStyle w:val="LOnormal"/>
+        <w:rPr/>
+      </w:pPr>
+      <w:hyperlink r:id="rId27">
+        <w:r>
+          <w:rPr>
+            <w:rStyle w:val="LienInternet"/>
+          </w:rPr>
+          <w:t>https://django-graphql-auth.readthedocs.io/en/latest/quickstart/</w:t>
+        </w:r>
+      </w:hyperlink>
+    </w:p>
+    <w:p>
+      <w:pPr>
+        <w:pStyle w:val="LOnormal"/>
+        <w:rPr/>
+      </w:pPr>
+      <w:hyperlink r:id="rId29">
+        <w:r>
+          <w:rPr>
+            <w:rStyle w:val="LienInternet"/>
+          </w:rPr>
+          <w:t>https://reactrouter.com/web/api/</w:t>
+        </w:r>
+      </w:hyperlink>
+    </w:p>
+    <w:p>
+      <w:pPr>
+        <w:pStyle w:val="LOnormal"/>
+        <w:rPr/>
+      </w:pPr>
+      <w:hyperlink r:id="rId31">
+        <w:r>
+          <w:rPr>
+            <w:rStyle w:val="LienInternet"/>
+          </w:rPr>
+          <w:t>https://reactjs.org/</w:t>
+        </w:r>
+      </w:hyperlink>
+    </w:p>
+    <w:p>
+      <w:pPr>
+        <w:pStyle w:val="LOnormal"/>
+        <w:rPr/>
+      </w:pPr>
+      <w:hyperlink r:id="rId33">
+        <w:r>
+          <w:rPr>
+            <w:rStyle w:val="LienInternet"/>
+          </w:rPr>
+          <w:t>https://www.python.org/</w:t>
+        </w:r>
+      </w:hyperlink>
+    </w:p>
+    <w:p>
+      <w:pPr>
+        <w:pStyle w:val="LOnormal"/>
+        <w:rPr/>
+      </w:pPr>
+      <w:hyperlink r:id="rId35">
+        <w:r>
+          <w:rPr>
+            <w:rStyle w:val="LienInternet"/>
+          </w:rPr>
+          <w:t>https://www.javascript.com/</w:t>
+        </w:r>
+      </w:hyperlink>
+    </w:p>
+    <w:p>
+      <w:pPr>
+        <w:pStyle w:val="LOnormal"/>
+        <w:rPr/>
+      </w:pPr>
+      <w:hyperlink r:id="rId37">
+        <w:r>
+          <w:rPr>
+            <w:rStyle w:val="LienInternet"/>
+          </w:rPr>
+          <w:t>https://www.apollographql.com/docs/react/</w:t>
+        </w:r>
+      </w:hyperlink>
+    </w:p>
+    <w:p>
+      <w:pPr>
+        <w:pStyle w:val="LOnormal"/>
+        <w:rPr/>
+      </w:pPr>
+      <w:hyperlink r:id="rId39">
+        <w:r>
+          <w:rPr>
+            <w:rStyle w:val="LienInternet"/>
+          </w:rPr>
+          <w:t>https://www.rabbitmq.com/</w:t>
+        </w:r>
+      </w:hyperlink>
+    </w:p>
+    <w:p>
+      <w:pPr>
+        <w:pStyle w:val="LOnormal"/>
+        <w:rPr/>
+      </w:pPr>
+      <w:hyperlink r:id="rId41">
+        <w:r>
+          <w:rPr>
+            <w:rStyle w:val="LienInternet"/>
+          </w:rPr>
+          <w:t>https://graphql.org/</w:t>
+        </w:r>
+      </w:hyperlink>
+    </w:p>
+    <w:p>
+      <w:pPr>
+        <w:pStyle w:val="LOnormal"/>
+        <w:rPr/>
+      </w:pPr>
+      <w:hyperlink r:id="rId43">
+        <w:r>
+          <w:rPr>
+            <w:rStyle w:val="LienInternet"/>
+          </w:rPr>
+          <w:t>https://nodejs.org/en/</w:t>
+        </w:r>
+      </w:hyperlink>
+    </w:p>
+    <w:p>
+      <w:pPr>
+        <w:pStyle w:val="LOnormal"/>
+        <w:rPr/>
+      </w:pPr>
+      <w:r>
+        <w:rPr/>
+      </w:r>
+    </w:p>
+    <w:p>
+      <w:pPr>
+        <w:pStyle w:val="LOnormal"/>
+        <w:rPr/>
+      </w:pPr>
+      <w:r>
+        <w:rPr/>
+      </w:r>
+    </w:p>
+    <w:p>
+      <w:pPr>
+        <w:pStyle w:val="LOnormal"/>
+        <w:rPr>
+          <w:rFonts w:ascii="Open Sans" w:hAnsi="Open Sans"/>
+          <w:b w:val="false"/>
+          <w:i w:val="false"/>
+          <w:caps w:val="false"/>
+          <w:smallCaps w:val="false"/>
+          <w:strike w:val="false"/>
+          <w:dstrike w:val="false"/>
+          <w:color w:val="695D46"/>
+          <w:spacing w:val="0"/>
+          <w:sz w:val="22"/>
+          <w:szCs w:val="22"/>
+          <w:u w:val="none"/>
+          <w:effect w:val="none"/>
+        </w:rPr>
+      </w:pPr>
+      <w:r>
+        <w:rPr/>
+      </w:r>
+    </w:p>
+    <w:p>
+      <w:pPr>
+        <w:pStyle w:val="LOnormal"/>
+        <w:rPr/>
+      </w:pPr>
+      <w:r>
+        <w:rPr/>
+        <w:br/>
+      </w:r>
+    </w:p>
+    <w:p>
+      <w:pPr>
+        <w:pStyle w:val="LOnormal"/>
+        <w:rPr/>
+      </w:pPr>
+      <w:r>
+        <w:rPr/>
+      </w:r>
+    </w:p>
+    <w:p>
+      <w:pPr>
+        <w:pStyle w:val="LOnormal"/>
+        <w:rPr>
+          <w:rFonts w:ascii="sohne;Helvetica Neue;Helvetica;Arial;sans-serif" w:hAnsi="sohne;Helvetica Neue;Helvetica;Arial;sans-serif"/>
+          <w:b w:val="false"/>
+          <w:i w:val="false"/>
+          <w:caps w:val="false"/>
+          <w:smallCaps w:val="false"/>
+          <w:color w:val="292929"/>
+          <w:spacing w:val="0"/>
+          <w:sz w:val="30"/>
+          <w:highlight w:val="white"/>
+        </w:rPr>
+      </w:pPr>
+      <w:r>
+        <w:rPr/>
+      </w:r>
+    </w:p>
+    <w:p>
+      <w:pPr>
+        <w:pStyle w:val="Titre2"/>
+        <w:rPr/>
+      </w:pPr>
+      <w:r>
+        <w:rPr/>
+      </w:r>
+    </w:p>
+    <w:p>
+      <w:pPr>
+        <w:pStyle w:val="LOnormal"/>
+        <w:rPr/>
+      </w:pPr>
+      <w:r>
+        <w:rPr>
+          <w:rFonts w:ascii="apple-system;BlinkMacSystemFont;Segoe UI;Roboto;Oxygen;Ubuntu;Cantarell;Fira Sans;Droid Sans;Helvetica Neue;sans-serif" w:hAnsi="apple-system;BlinkMacSystemFont;Segoe UI;Roboto;Oxygen;Ubuntu;Cantarell;Fira Sans;Droid Sans;Helvetica Neue;sans-serif"/>
+          <w:bCs/>
+          <w:i w:val="false"/>
+          <w:caps w:val="false"/>
+          <w:smallCaps w:val="false"/>
+          <w:spacing w:val="0"/>
+          <w:szCs w:val="22"/>
+        </w:rPr>
+        <w:tab/>
+      </w:r>
+    </w:p>
+    <w:p>
+      <w:pPr>
+        <w:pStyle w:val="LOnormal"/>
+        <w:rPr>
+          <w:rFonts w:ascii="apple-system;BlinkMacSystemFont;Segoe UI;Roboto;Oxygen;Ubuntu;Cantarell;Fira Sans;Droid Sans;Helvetica Neue;sans-serif" w:hAnsi="apple-system;BlinkMacSystemFont;Segoe UI;Roboto;Oxygen;Ubuntu;Cantarell;Fira Sans;Droid Sans;Helvetica Neue;sans-serif"/>
+          <w:i w:val="false"/>
+          <w:caps w:val="false"/>
+          <w:smallCaps w:val="false"/>
+          <w:spacing w:val="0"/>
+        </w:rPr>
+      </w:pPr>
+      <w:r>
+        <w:rPr>
+          <w:sz w:val="22"/>
+          <w:szCs w:val="22"/>
+        </w:rPr>
       </w:r>
     </w:p>
     <w:sectPr>
-      <w:headerReference w:type="default" r:id="rId11"/>
-      <w:headerReference w:type="first" r:id="rId12"/>
-      <w:footerReference w:type="default" r:id="rId13"/>
-      <w:footerReference w:type="first" r:id="rId14"/>
+      <w:headerReference w:type="default" r:id="rId44"/>
+      <w:headerReference w:type="first" r:id="rId45"/>
+      <w:footerReference w:type="default" r:id="rId46"/>
+      <w:footerReference w:type="first" r:id="rId47"/>
       <w:type w:val="nextPage"/>
       <w:pgSz w:w="12240" w:h="15840"/>
       <w:pgMar w:left="1440" w:right="1440" w:header="0" w:top="1080" w:footer="720" w:bottom="1080" w:gutter="0"/>
@@ -2242,8 +4633,7 @@
 <w:ftr xmlns:o="urn:schemas-microsoft-com:office:office" xmlns:r="http://schemas.openxmlformats.org/officeDocument/2006/relationships" xmlns:v="urn:schemas-microsoft-com:vml" xmlns:w="http://schemas.openxmlformats.org/wordprocessingml/2006/main" xmlns:w10="urn:schemas-microsoft-com:office:word" xmlns:wp="http://schemas.openxmlformats.org/drawingml/2006/wordprocessingDrawing" xmlns:wps="http://schemas.microsoft.com/office/word/2010/wordprocessingShape" xmlns:wpg="http://schemas.microsoft.com/office/word/2010/wordprocessingGroup" xmlns:mc="http://schemas.openxmlformats.org/markup-compatibility/2006" xmlns:wp14="http://schemas.microsoft.com/office/word/2010/wordprocessingDrawing" xmlns:w14="http://schemas.microsoft.com/office/word/2010/wordml" mc:Ignorable="w14 wp14">
   <w:p>
     <w:pPr>
-      <w:pStyle w:val="Normal1"/>
-      <w:pBdr/>
+      <w:pStyle w:val="LOnormal"/>
       <w:shd w:val="clear" w:fill="auto"/>
       <w:spacing w:before="120" w:after="0"/>
       <w:rPr/>
@@ -2260,7 +4650,6 @@
   <w:p>
     <w:pPr>
       <w:pStyle w:val="Soustitre"/>
-      <w:pBdr/>
       <w:shd w:val="clear" w:fill="auto"/>
       <w:spacing w:lineRule="auto" w:line="240" w:before="600" w:after="0"/>
       <w:ind w:right="0" w:hanging="0"/>
@@ -2289,7 +4678,7 @@
     </w:r>
     <w:r>
       <w:rPr/>
-      <w:t>4</w:t>
+      <w:t>10</w:t>
     </w:r>
     <w:r>
       <w:rPr/>
@@ -2298,8 +4687,7 @@
   </w:p>
   <w:p>
     <w:pPr>
-      <w:pStyle w:val="Normal1"/>
-      <w:pBdr/>
+      <w:pStyle w:val="LOnormal"/>
       <w:shd w:val="clear" w:fill="auto"/>
       <w:spacing w:lineRule="auto" w:line="240" w:before="120" w:after="200"/>
       <w:rPr/>
@@ -2310,7 +4698,7 @@
         <wp:inline distT="0" distB="0" distL="0" distR="0">
           <wp:extent cx="5916295" cy="104775"/>
           <wp:effectExtent l="0" t="0" r="0" b="0"/>
-          <wp:docPr id="10" name="image2.png" descr="horizontal line"/>
+          <wp:docPr id="13" name="image2.png" descr="horizontal line"/>
           <wp:cNvGraphicFramePr>
             <a:graphicFrameLocks xmlns:a="http://schemas.openxmlformats.org/drawingml/2006/main" noChangeAspect="1"/>
           </wp:cNvGraphicFramePr>
@@ -2318,7 +4706,7 @@
             <a:graphicData uri="http://schemas.openxmlformats.org/drawingml/2006/picture">
               <pic:pic xmlns:pic="http://schemas.openxmlformats.org/drawingml/2006/picture">
                 <pic:nvPicPr>
-                  <pic:cNvPr id="10" name="image2.png" descr="horizontal line"/>
+                  <pic:cNvPr id="13" name="image2.png" descr="horizontal line"/>
                   <pic:cNvPicPr>
                     <a:picLocks noChangeAspect="1" noChangeArrowheads="1"/>
                   </pic:cNvPicPr>
@@ -2353,8 +4741,7 @@
 <w:hdr xmlns:o="urn:schemas-microsoft-com:office:office" xmlns:r="http://schemas.openxmlformats.org/officeDocument/2006/relationships" xmlns:v="urn:schemas-microsoft-com:vml" xmlns:w="http://schemas.openxmlformats.org/wordprocessingml/2006/main" xmlns:w10="urn:schemas-microsoft-com:office:word" xmlns:wp="http://schemas.openxmlformats.org/drawingml/2006/wordprocessingDrawing" xmlns:wps="http://schemas.microsoft.com/office/word/2010/wordprocessingShape" xmlns:wpg="http://schemas.microsoft.com/office/word/2010/wordprocessingGroup" xmlns:mc="http://schemas.openxmlformats.org/markup-compatibility/2006" xmlns:wp14="http://schemas.microsoft.com/office/word/2010/wordprocessingDrawing" xmlns:w14="http://schemas.microsoft.com/office/word/2010/wordml" mc:Ignorable="w14 wp14">
   <w:p>
     <w:pPr>
-      <w:pStyle w:val="Normal1"/>
-      <w:pBdr/>
+      <w:pStyle w:val="LOnormal"/>
       <w:shd w:val="clear" w:fill="auto"/>
       <w:spacing w:lineRule="auto" w:line="240" w:before="600" w:after="0"/>
       <w:rPr/>
@@ -2379,6 +4766,7 @@
       </w:pPr>
       <w:rPr>
         <w:u w:val="none"/>
+        <w:rFonts w:ascii="Open Sans" w:hAnsi="Open Sans"/>
       </w:rPr>
     </w:lvl>
     <w:lvl w:ilvl="1">
@@ -2700,7 +5088,6 @@
       <w:rPr>
         <w:rFonts w:ascii="Open Sans" w:hAnsi="Open Sans" w:eastAsia="Open Sans" w:cs="Open Sans"/>
         <w:color w:val="695D46"/>
-        <w:sz w:val="22"/>
         <w:szCs w:val="22"/>
         <w:lang w:val="en" w:eastAsia="zh-CN" w:bidi="hi-IN"/>
       </w:rPr>
@@ -2729,8 +5116,8 @@
   </w:style>
   <w:style w:type="paragraph" w:styleId="Titre1">
     <w:name w:val="Heading 1"/>
-    <w:basedOn w:val="Normal1"/>
-    <w:next w:val="Normal1"/>
+    <w:basedOn w:val="LOnormal"/>
+    <w:next w:val="LOnormal"/>
     <w:qFormat/>
     <w:pPr>
       <w:keepNext w:val="true"/>
@@ -2748,8 +5135,8 @@
   </w:style>
   <w:style w:type="paragraph" w:styleId="Titre2">
     <w:name w:val="Heading 2"/>
-    <w:basedOn w:val="Normal1"/>
-    <w:next w:val="Normal1"/>
+    <w:basedOn w:val="LOnormal"/>
+    <w:next w:val="LOnormal"/>
     <w:qFormat/>
     <w:pPr>
       <w:spacing w:lineRule="auto" w:line="240" w:before="320" w:after="0"/>
@@ -2763,8 +5150,8 @@
   </w:style>
   <w:style w:type="paragraph" w:styleId="Titre3">
     <w:name w:val="Heading 3"/>
-    <w:basedOn w:val="Normal1"/>
-    <w:next w:val="Normal1"/>
+    <w:basedOn w:val="LOnormal"/>
+    <w:next w:val="LOnormal"/>
     <w:qFormat/>
     <w:pPr>
       <w:spacing w:lineRule="auto" w:line="240" w:before="200" w:after="0"/>
@@ -2777,8 +5164,8 @@
   </w:style>
   <w:style w:type="paragraph" w:styleId="Titre4">
     <w:name w:val="Heading 4"/>
-    <w:basedOn w:val="Normal1"/>
-    <w:next w:val="Normal1"/>
+    <w:basedOn w:val="LOnormal"/>
+    <w:next w:val="LOnormal"/>
     <w:qFormat/>
     <w:pPr>
       <w:keepNext w:val="true"/>
@@ -2795,8 +5182,8 @@
   </w:style>
   <w:style w:type="paragraph" w:styleId="Titre5">
     <w:name w:val="Heading 5"/>
-    <w:basedOn w:val="Normal1"/>
-    <w:next w:val="Normal1"/>
+    <w:basedOn w:val="LOnormal"/>
+    <w:next w:val="LOnormal"/>
     <w:qFormat/>
     <w:pPr>
       <w:keepNext w:val="true"/>
@@ -2812,8 +5199,8 @@
   </w:style>
   <w:style w:type="paragraph" w:styleId="Titre6">
     <w:name w:val="Heading 6"/>
-    <w:basedOn w:val="Normal1"/>
-    <w:next w:val="Normal1"/>
+    <w:basedOn w:val="LOnormal"/>
+    <w:next w:val="LOnormal"/>
     <w:qFormat/>
     <w:pPr>
       <w:keepNext w:val="true"/>
@@ -2840,6 +5227,37 @@
     <w:name w:val="Caractères de numérotation"/>
     <w:qFormat/>
     <w:rPr/>
+  </w:style>
+  <w:style w:type="character" w:styleId="LienInternet">
+    <w:name w:val="Lien Internet"/>
+    <w:rPr>
+      <w:color w:val="000080"/>
+      <w:u w:val="single"/>
+      <w:lang w:val="zxx" w:eastAsia="zxx" w:bidi="zxx"/>
+    </w:rPr>
+  </w:style>
+  <w:style w:type="character" w:styleId="Accentuationforte">
+    <w:name w:val="Accentuation forte"/>
+    <w:qFormat/>
+    <w:rPr>
+      <w:b/>
+      <w:bCs/>
+    </w:rPr>
+  </w:style>
+  <w:style w:type="character" w:styleId="Textesource">
+    <w:name w:val="Texte source"/>
+    <w:qFormat/>
+    <w:rPr>
+      <w:rFonts w:ascii="Liberation Mono" w:hAnsi="Liberation Mono" w:eastAsia="NSimSun" w:cs="Liberation Mono"/>
+    </w:rPr>
+  </w:style>
+  <w:style w:type="character" w:styleId="LienInternetvisit">
+    <w:name w:val="Lien Internet visité"/>
+    <w:rPr>
+      <w:color w:val="800000"/>
+      <w:u w:val="single"/>
+      <w:lang w:val="zxx" w:eastAsia="zxx" w:bidi="zxx"/>
+    </w:rPr>
   </w:style>
   <w:style w:type="paragraph" w:styleId="Titre">
     <w:name w:val="Titre"/>
@@ -2899,7 +5317,7 @@
       <w:rFonts w:cs="Arial"/>
     </w:rPr>
   </w:style>
-  <w:style w:type="paragraph" w:styleId="Normal1" w:default="1">
+  <w:style w:type="paragraph" w:styleId="LOnormal" w:default="1">
     <w:name w:val="LO-normal"/>
     <w:qFormat/>
     <w:pPr>
@@ -2919,8 +5337,8 @@
   </w:style>
   <w:style w:type="paragraph" w:styleId="Titreprincipal">
     <w:name w:val="Title"/>
-    <w:basedOn w:val="Normal1"/>
-    <w:next w:val="Normal1"/>
+    <w:basedOn w:val="LOnormal"/>
+    <w:next w:val="LOnormal"/>
     <w:qFormat/>
     <w:pPr>
       <w:spacing w:lineRule="auto" w:line="240" w:before="320" w:after="0"/>
@@ -2934,8 +5352,8 @@
   </w:style>
   <w:style w:type="paragraph" w:styleId="Soustitre">
     <w:name w:val="Subtitle"/>
-    <w:basedOn w:val="Normal1"/>
-    <w:next w:val="Normal1"/>
+    <w:basedOn w:val="LOnormal"/>
+    <w:next w:val="LOnormal"/>
     <w:qFormat/>
     <w:pPr>
       <w:spacing w:lineRule="auto" w:line="240" w:before="200" w:after="0"/>

</xml_diff>